<commit_message>
Order API Packages -> Confluent.Kafka Product API->Confluent.Kafka Rebuild solution Start Docker desktop Create Docker-Compose File raw.githubusercontent.com/confluentinc/cp-all-in-one/6.1.1-post/cp-all-in-one/docker-compose.yml (with zookeeper) ***** OrderAPI -> new item->Docker-compose.yml (copy-paste a) file) Open package manager console Docker-compose.yml -> open container folder Move Docker-compose file to solution root folder Kafka Docker-compose up Default port 9021 Browser: localhost:9021/clusters Shared Project -> modifiy class1.css -> Product.css -> Properties
</commit_message>
<xml_diff>
--- a/NET_8_Kafka_Microservices.docx
+++ b/NET_8_Kafka_Microservices.docx
@@ -62,10 +62,7 @@
         </w:numPr>
       </w:pPr>
       <w:r>
-        <w:t xml:space="preserve">Create new Project (ASP.NET Core Web API)-&gt; </w:t>
-      </w:r>
-      <w:r>
-        <w:t>OrderAPI</w:t>
+        <w:t>Create new Project (ASP.NET Core Web API)-&gt; OrderAPI</w:t>
       </w:r>
     </w:p>
     <w:p>
@@ -80,7 +77,416 @@
         <w:t>Rebuild solution</w:t>
       </w:r>
     </w:p>
-    <w:p/>
+    <w:p>
+      <w:pPr>
+        <w:pStyle w:val="Prrafodelista"/>
+        <w:numPr>
+          <w:ilvl w:val="0"/>
+          <w:numId w:val="1"/>
+        </w:numPr>
+      </w:pPr>
+      <w:r>
+        <w:t>Order API Packages</w:t>
+      </w:r>
+    </w:p>
+    <w:p>
+      <w:pPr>
+        <w:pStyle w:val="Prrafodelista"/>
+        <w:numPr>
+          <w:ilvl w:val="1"/>
+          <w:numId w:val="1"/>
+        </w:numPr>
+      </w:pPr>
+      <w:r>
+        <w:t>Confluent.Kafka</w:t>
+      </w:r>
+    </w:p>
+    <w:p>
+      <w:pPr>
+        <w:pStyle w:val="Prrafodelista"/>
+        <w:numPr>
+          <w:ilvl w:val="0"/>
+          <w:numId w:val="1"/>
+        </w:numPr>
+      </w:pPr>
+      <w:r>
+        <w:t>Product API</w:t>
+      </w:r>
+    </w:p>
+    <w:p>
+      <w:pPr>
+        <w:pStyle w:val="Prrafodelista"/>
+        <w:numPr>
+          <w:ilvl w:val="1"/>
+          <w:numId w:val="1"/>
+        </w:numPr>
+      </w:pPr>
+      <w:r>
+        <w:t>Confluent.Kafka</w:t>
+      </w:r>
+    </w:p>
+    <w:p>
+      <w:pPr>
+        <w:pStyle w:val="Prrafodelista"/>
+        <w:numPr>
+          <w:ilvl w:val="0"/>
+          <w:numId w:val="1"/>
+        </w:numPr>
+      </w:pPr>
+      <w:r>
+        <w:t>Rebuild solution</w:t>
+      </w:r>
+    </w:p>
+    <w:p>
+      <w:pPr>
+        <w:pStyle w:val="Prrafodelista"/>
+        <w:numPr>
+          <w:ilvl w:val="0"/>
+          <w:numId w:val="1"/>
+        </w:numPr>
+      </w:pPr>
+      <w:r>
+        <w:t>Start Docker desktop</w:t>
+      </w:r>
+    </w:p>
+    <w:p>
+      <w:pPr>
+        <w:pStyle w:val="Prrafodelista"/>
+        <w:numPr>
+          <w:ilvl w:val="0"/>
+          <w:numId w:val="1"/>
+        </w:numPr>
+      </w:pPr>
+      <w:r>
+        <w:t xml:space="preserve">Create </w:t>
+      </w:r>
+      <w:r>
+        <w:t>Docker-Compose File</w:t>
+      </w:r>
+    </w:p>
+    <w:p>
+      <w:pPr>
+        <w:pStyle w:val="Prrafodelista"/>
+        <w:numPr>
+          <w:ilvl w:val="1"/>
+          <w:numId w:val="1"/>
+        </w:numPr>
+      </w:pPr>
+      <w:hyperlink r:id="rId5" w:history="1">
+        <w:r>
+          <w:rPr>
+            <w:rStyle w:val="Hipervnculo"/>
+          </w:rPr>
+          <w:t>raw.githubusercontent.com/confluentinc/cp-all-in-one/6.1.1-post/cp-all-in-one/docker-compose.yml</w:t>
+        </w:r>
+      </w:hyperlink>
+      <w:r>
+        <w:t xml:space="preserve"> (with zookeeper) *****</w:t>
+      </w:r>
+    </w:p>
+    <w:p>
+      <w:pPr>
+        <w:pStyle w:val="Prrafodelista"/>
+        <w:numPr>
+          <w:ilvl w:val="1"/>
+          <w:numId w:val="1"/>
+        </w:numPr>
+      </w:pPr>
+      <w:hyperlink r:id="rId6" w:history="1">
+        <w:r>
+          <w:rPr>
+            <w:rStyle w:val="Hipervnculo"/>
+          </w:rPr>
+          <w:t>cp-all-in-one/cp-all-in-one/docker-compose.yml at 7.9.0-post · confluentinc/cp-all-in-one</w:t>
+        </w:r>
+      </w:hyperlink>
+      <w:r>
+        <w:t xml:space="preserve"> (without zookeeper)</w:t>
+      </w:r>
+    </w:p>
+    <w:p>
+      <w:pPr>
+        <w:pStyle w:val="Prrafodelista"/>
+        <w:numPr>
+          <w:ilvl w:val="1"/>
+          <w:numId w:val="1"/>
+        </w:numPr>
+      </w:pPr>
+      <w:r>
+        <w:t>OrderAPI -&gt; new item</w:t>
+      </w:r>
+      <w:r>
+        <w:t>-&gt;Docker-compose.yml (copy-paste a) file)</w:t>
+      </w:r>
+    </w:p>
+    <w:p>
+      <w:pPr>
+        <w:pStyle w:val="Prrafodelista"/>
+        <w:numPr>
+          <w:ilvl w:val="1"/>
+          <w:numId w:val="1"/>
+        </w:numPr>
+      </w:pPr>
+      <w:r>
+        <w:t>Open package manager console</w:t>
+      </w:r>
+    </w:p>
+    <w:p>
+      <w:pPr>
+        <w:pStyle w:val="Prrafodelista"/>
+        <w:numPr>
+          <w:ilvl w:val="1"/>
+          <w:numId w:val="1"/>
+        </w:numPr>
+      </w:pPr>
+      <w:r>
+        <w:t>Docker-compose.yml -&gt; open container folder</w:t>
+      </w:r>
+    </w:p>
+    <w:p>
+      <w:pPr>
+        <w:pStyle w:val="Prrafodelista"/>
+        <w:numPr>
+          <w:ilvl w:val="1"/>
+          <w:numId w:val="1"/>
+        </w:numPr>
+      </w:pPr>
+      <w:r>
+        <w:t>Move Docker-compose file to solution root folder</w:t>
+      </w:r>
+    </w:p>
+    <w:p>
+      <w:pPr>
+        <w:pStyle w:val="Prrafodelista"/>
+        <w:numPr>
+          <w:ilvl w:val="0"/>
+          <w:numId w:val="1"/>
+        </w:numPr>
+      </w:pPr>
+      <w:r>
+        <w:t>Kafka</w:t>
+      </w:r>
+    </w:p>
+    <w:p>
+      <w:pPr>
+        <w:pStyle w:val="Prrafodelista"/>
+        <w:numPr>
+          <w:ilvl w:val="1"/>
+          <w:numId w:val="1"/>
+        </w:numPr>
+      </w:pPr>
+      <w:r>
+        <w:t>Open powerrshell in solution folder</w:t>
+      </w:r>
+      <w:r>
+        <w:t xml:space="preserve"> (</w:t>
+      </w:r>
+      <w:r>
+        <w:t>D:\Proyectos\Microservices\Microservices_Kafka_NET\DemoServicesWithApacheKafka&gt;</w:t>
+      </w:r>
+      <w:r>
+        <w:t>)</w:t>
+      </w:r>
+    </w:p>
+    <w:p>
+      <w:pPr>
+        <w:pStyle w:val="Prrafodelista"/>
+        <w:numPr>
+          <w:ilvl w:val="1"/>
+          <w:numId w:val="1"/>
+        </w:numPr>
+      </w:pPr>
+      <w:r>
+        <w:t>Docker-compose up</w:t>
+      </w:r>
+      <w:r>
+        <w:br/>
+      </w:r>
+      <w:r>
+        <w:drawing>
+          <wp:inline distT="0" distB="0" distL="0" distR="0" wp14:anchorId="3272D599" wp14:editId="1FFE1BC3">
+            <wp:extent cx="5400040" cy="2231390"/>
+            <wp:effectExtent l="0" t="0" r="0" b="0"/>
+            <wp:docPr id="493346986" name="Imagen 1" descr="Interfaz de usuario gráfica, Texto, Aplicación, Correo electrónico&#10;&#10;El contenido generado por IA puede ser incorrecto."/>
+            <wp:cNvGraphicFramePr>
+              <a:graphicFrameLocks xmlns:a="http://schemas.openxmlformats.org/drawingml/2006/main" noChangeAspect="1"/>
+            </wp:cNvGraphicFramePr>
+            <a:graphic xmlns:a="http://schemas.openxmlformats.org/drawingml/2006/main">
+              <a:graphicData uri="http://schemas.openxmlformats.org/drawingml/2006/picture">
+                <pic:pic xmlns:pic="http://schemas.openxmlformats.org/drawingml/2006/picture">
+                  <pic:nvPicPr>
+                    <pic:cNvPr id="493346986" name="Imagen 1" descr="Interfaz de usuario gráfica, Texto, Aplicación, Correo electrónico&#10;&#10;El contenido generado por IA puede ser incorrecto."/>
+                    <pic:cNvPicPr/>
+                  </pic:nvPicPr>
+                  <pic:blipFill>
+                    <a:blip r:embed="rId7"/>
+                    <a:stretch>
+                      <a:fillRect/>
+                    </a:stretch>
+                  </pic:blipFill>
+                  <pic:spPr>
+                    <a:xfrm>
+                      <a:off x="0" y="0"/>
+                      <a:ext cx="5400040" cy="2231390"/>
+                    </a:xfrm>
+                    <a:prstGeom prst="rect">
+                      <a:avLst/>
+                    </a:prstGeom>
+                  </pic:spPr>
+                </pic:pic>
+              </a:graphicData>
+            </a:graphic>
+          </wp:inline>
+        </w:drawing>
+      </w:r>
+    </w:p>
+    <w:p>
+      <w:pPr>
+        <w:pStyle w:val="Prrafodelista"/>
+        <w:numPr>
+          <w:ilvl w:val="1"/>
+          <w:numId w:val="1"/>
+        </w:numPr>
+      </w:pPr>
+      <w:r>
+        <w:t>Default port 9021</w:t>
+      </w:r>
+    </w:p>
+    <w:p>
+      <w:pPr>
+        <w:pStyle w:val="Prrafodelista"/>
+        <w:numPr>
+          <w:ilvl w:val="1"/>
+          <w:numId w:val="1"/>
+        </w:numPr>
+      </w:pPr>
+      <w:r>
+        <w:lastRenderedPageBreak/>
+        <w:t>Browser: localhost:9021/clusters</w:t>
+      </w:r>
+      <w:r>
+        <w:br/>
+      </w:r>
+      <w:r>
+        <w:drawing>
+          <wp:inline distT="0" distB="0" distL="0" distR="0" wp14:anchorId="508E3821" wp14:editId="221488EF">
+            <wp:extent cx="2687453" cy="3190875"/>
+            <wp:effectExtent l="0" t="0" r="0" b="0"/>
+            <wp:docPr id="1808099812" name="Imagen 1" descr="Interfaz de usuario gráfica, Texto, Aplicación&#10;&#10;El contenido generado por IA puede ser incorrecto."/>
+            <wp:cNvGraphicFramePr>
+              <a:graphicFrameLocks xmlns:a="http://schemas.openxmlformats.org/drawingml/2006/main" noChangeAspect="1"/>
+            </wp:cNvGraphicFramePr>
+            <a:graphic xmlns:a="http://schemas.openxmlformats.org/drawingml/2006/main">
+              <a:graphicData uri="http://schemas.openxmlformats.org/drawingml/2006/picture">
+                <pic:pic xmlns:pic="http://schemas.openxmlformats.org/drawingml/2006/picture">
+                  <pic:nvPicPr>
+                    <pic:cNvPr id="1808099812" name="Imagen 1" descr="Interfaz de usuario gráfica, Texto, Aplicación&#10;&#10;El contenido generado por IA puede ser incorrecto."/>
+                    <pic:cNvPicPr/>
+                  </pic:nvPicPr>
+                  <pic:blipFill>
+                    <a:blip r:embed="rId8"/>
+                    <a:stretch>
+                      <a:fillRect/>
+                    </a:stretch>
+                  </pic:blipFill>
+                  <pic:spPr>
+                    <a:xfrm>
+                      <a:off x="0" y="0"/>
+                      <a:ext cx="2699197" cy="3204818"/>
+                    </a:xfrm>
+                    <a:prstGeom prst="rect">
+                      <a:avLst/>
+                    </a:prstGeom>
+                  </pic:spPr>
+                </pic:pic>
+              </a:graphicData>
+            </a:graphic>
+          </wp:inline>
+        </w:drawing>
+      </w:r>
+    </w:p>
+    <w:p>
+      <w:pPr>
+        <w:pStyle w:val="Prrafodelista"/>
+        <w:numPr>
+          <w:ilvl w:val="0"/>
+          <w:numId w:val="1"/>
+        </w:numPr>
+      </w:pPr>
+      <w:r>
+        <w:t>Shared Project -&gt; modifi</w:t>
+      </w:r>
+      <w:r>
+        <w:t>y</w:t>
+      </w:r>
+      <w:r>
+        <w:t xml:space="preserve"> class1.css</w:t>
+      </w:r>
+      <w:r>
+        <w:t xml:space="preserve"> -&gt; Product.css</w:t>
+      </w:r>
+      <w:r>
+        <w:t xml:space="preserve"> -&gt; Properties</w:t>
+      </w:r>
+    </w:p>
+    <w:p>
+      <w:pPr>
+        <w:pStyle w:val="Prrafodelista"/>
+        <w:numPr>
+          <w:ilvl w:val="1"/>
+          <w:numId w:val="1"/>
+        </w:numPr>
+      </w:pPr>
+      <w:r>
+        <w:drawing>
+          <wp:inline distT="0" distB="0" distL="0" distR="0" wp14:anchorId="3E3B2BB8" wp14:editId="18938FF0">
+            <wp:extent cx="3096057" cy="1571844"/>
+            <wp:effectExtent l="0" t="0" r="9525" b="9525"/>
+            <wp:docPr id="2015349534" name="Imagen 1" descr="Texto&#10;&#10;El contenido generado por IA puede ser incorrecto."/>
+            <wp:cNvGraphicFramePr>
+              <a:graphicFrameLocks xmlns:a="http://schemas.openxmlformats.org/drawingml/2006/main" noChangeAspect="1"/>
+            </wp:cNvGraphicFramePr>
+            <a:graphic xmlns:a="http://schemas.openxmlformats.org/drawingml/2006/main">
+              <a:graphicData uri="http://schemas.openxmlformats.org/drawingml/2006/picture">
+                <pic:pic xmlns:pic="http://schemas.openxmlformats.org/drawingml/2006/picture">
+                  <pic:nvPicPr>
+                    <pic:cNvPr id="2015349534" name="Imagen 1" descr="Texto&#10;&#10;El contenido generado por IA puede ser incorrecto."/>
+                    <pic:cNvPicPr/>
+                  </pic:nvPicPr>
+                  <pic:blipFill>
+                    <a:blip r:embed="rId9"/>
+                    <a:stretch>
+                      <a:fillRect/>
+                    </a:stretch>
+                  </pic:blipFill>
+                  <pic:spPr>
+                    <a:xfrm>
+                      <a:off x="0" y="0"/>
+                      <a:ext cx="3096057" cy="1571844"/>
+                    </a:xfrm>
+                    <a:prstGeom prst="rect">
+                      <a:avLst/>
+                    </a:prstGeom>
+                  </pic:spPr>
+                </pic:pic>
+              </a:graphicData>
+            </a:graphic>
+          </wp:inline>
+        </w:drawing>
+      </w:r>
+    </w:p>
+    <w:p>
+      <w:pPr>
+        <w:pStyle w:val="Prrafodelista"/>
+        <w:numPr>
+          <w:ilvl w:val="0"/>
+          <w:numId w:val="1"/>
+        </w:numPr>
+      </w:pPr>
+      <w:r>
+        <w:t>Implement database</w:t>
+      </w:r>
+    </w:p>
     <w:sectPr>
       <w:pgSz w:w="11906" w:h="16838"/>
       <w:pgMar w:top="1417" w:right="1701" w:bottom="1417" w:left="1701" w:header="708" w:footer="708" w:gutter="0"/>
@@ -106,7 +512,7 @@
         <w:ind w:left="720" w:hanging="360"/>
       </w:pPr>
     </w:lvl>
-    <w:lvl w:ilvl="1" w:tplc="0C0A0019" w:tentative="1">
+    <w:lvl w:ilvl="1" w:tplc="0C0A0019">
       <w:start w:val="1"/>
       <w:numFmt w:val="lowerLetter"/>
       <w:lvlText w:val="%2."/>
@@ -789,7 +1195,6 @@
   <w:style w:type="character" w:default="1" w:styleId="Fuentedeprrafopredeter">
     <w:name w:val="Default Paragraph Font"/>
     <w:uiPriority w:val="1"/>
-    <w:semiHidden/>
     <w:unhideWhenUsed/>
   </w:style>
   <w:style w:type="table" w:default="1" w:styleId="Tablanormal">
@@ -1101,6 +1506,29 @@
       <w:smallCaps/>
       <w:color w:val="0F4761" w:themeColor="accent1" w:themeShade="BF"/>
       <w:spacing w:val="5"/>
+    </w:rPr>
+  </w:style>
+  <w:style w:type="character" w:styleId="Hipervnculo">
+    <w:name w:val="Hyperlink"/>
+    <w:basedOn w:val="Fuentedeprrafopredeter"/>
+    <w:uiPriority w:val="99"/>
+    <w:unhideWhenUsed/>
+    <w:rsid w:val="005F54D5"/>
+    <w:rPr>
+      <w:color w:val="467886" w:themeColor="hyperlink"/>
+      <w:u w:val="single"/>
+    </w:rPr>
+  </w:style>
+  <w:style w:type="character" w:styleId="Mencinsinresolver">
+    <w:name w:val="Unresolved Mention"/>
+    <w:basedOn w:val="Fuentedeprrafopredeter"/>
+    <w:uiPriority w:val="99"/>
+    <w:semiHidden/>
+    <w:unhideWhenUsed/>
+    <w:rsid w:val="005F54D5"/>
+    <w:rPr>
+      <w:color w:val="605E5C"/>
+      <w:shd w:val="clear" w:color="auto" w:fill="E1DFDD"/>
     </w:rPr>
   </w:style>
 </w:styles>

</xml_diff>

<commit_message>
Kafka -> Open powerrshell in solution folder Docker-compose up. c.	Default port 9021.Browser: localhost:9021/clusters Shared Project -> modifiy class1.css -> Product.css -> Properties Implement database (static method) ProductApi -> new folder-> ProductServices->new interface->IProductService Implement interface. Add Product. Delete Product. Move to ProductService Program.cs (services add scopped) Add a Controller (end points)->HttpPost->HttpDelete Kafka. Running in 9290-9092.ProductAPI -> Program.cs -> Register Kafka Compile. Test in swagger and Docker control center
</commit_message>
<xml_diff>
--- a/NET_8_Kafka_Microservices.docx
+++ b/NET_8_Kafka_Microservices.docx
@@ -181,7 +181,7 @@
         </w:r>
       </w:hyperlink>
       <w:r>
-        <w:t xml:space="preserve"> (with zookeeper) *****</w:t>
+        <w:t xml:space="preserve"> *****</w:t>
       </w:r>
     </w:p>
     <w:p>
@@ -201,7 +201,7 @@
         </w:r>
       </w:hyperlink>
       <w:r>
-        <w:t xml:space="preserve"> (without zookeeper)</w:t>
+        <w:t xml:space="preserve"> </w:t>
       </w:r>
     </w:p>
     <w:p>
@@ -303,6 +303,9 @@
         <w:br/>
       </w:r>
       <w:r>
+        <w:rPr>
+          <w:noProof/>
+        </w:rPr>
         <w:drawing>
           <wp:inline distT="0" distB="0" distL="0" distR="0" wp14:anchorId="3272D599" wp14:editId="1FFE1BC3">
             <wp:extent cx="5400040" cy="2231390"/>
@@ -368,6 +371,9 @@
         <w:br/>
       </w:r>
       <w:r>
+        <w:rPr>
+          <w:noProof/>
+        </w:rPr>
         <w:drawing>
           <wp:inline distT="0" distB="0" distL="0" distR="0" wp14:anchorId="508E3821" wp14:editId="221488EF">
             <wp:extent cx="2687453" cy="3190875"/>
@@ -438,6 +444,9 @@
         </w:numPr>
       </w:pPr>
       <w:r>
+        <w:rPr>
+          <w:noProof/>
+        </w:rPr>
         <w:drawing>
           <wp:inline distT="0" distB="0" distL="0" distR="0" wp14:anchorId="3E3B2BB8" wp14:editId="18938FF0">
             <wp:extent cx="3096057" cy="1571844"/>
@@ -486,6 +495,593 @@
       <w:r>
         <w:t>Implement database</w:t>
       </w:r>
+      <w:r>
+        <w:t xml:space="preserve"> (stati</w:t>
+      </w:r>
+      <w:r>
+        <w:t>c</w:t>
+      </w:r>
+      <w:r>
+        <w:t xml:space="preserve"> method)</w:t>
+      </w:r>
+    </w:p>
+    <w:p>
+      <w:pPr>
+        <w:pStyle w:val="Prrafodelista"/>
+        <w:numPr>
+          <w:ilvl w:val="1"/>
+          <w:numId w:val="1"/>
+        </w:numPr>
+      </w:pPr>
+      <w:r>
+        <w:t>ProductApi -&gt; new folder</w:t>
+      </w:r>
+      <w:r>
+        <w:t>-&gt; ProductServices</w:t>
+      </w:r>
+      <w:r>
+        <w:t>-&gt;new interface</w:t>
+      </w:r>
+      <w:r>
+        <w:t>-&gt;IProductService</w:t>
+      </w:r>
+      <w:r>
+        <w:br/>
+      </w:r>
+      <w:r>
+        <w:drawing>
+          <wp:inline distT="0" distB="0" distL="0" distR="0" wp14:anchorId="076A5567" wp14:editId="340477C3">
+            <wp:extent cx="2752725" cy="1972290"/>
+            <wp:effectExtent l="0" t="0" r="0" b="9525"/>
+            <wp:docPr id="11519448" name="Imagen 1" descr="Texto&#10;&#10;El contenido generado por IA puede ser incorrecto."/>
+            <wp:cNvGraphicFramePr>
+              <a:graphicFrameLocks xmlns:a="http://schemas.openxmlformats.org/drawingml/2006/main" noChangeAspect="1"/>
+            </wp:cNvGraphicFramePr>
+            <a:graphic xmlns:a="http://schemas.openxmlformats.org/drawingml/2006/main">
+              <a:graphicData uri="http://schemas.openxmlformats.org/drawingml/2006/picture">
+                <pic:pic xmlns:pic="http://schemas.openxmlformats.org/drawingml/2006/picture">
+                  <pic:nvPicPr>
+                    <pic:cNvPr id="11519448" name="Imagen 1" descr="Texto&#10;&#10;El contenido generado por IA puede ser incorrecto."/>
+                    <pic:cNvPicPr/>
+                  </pic:nvPicPr>
+                  <pic:blipFill>
+                    <a:blip r:embed="rId10"/>
+                    <a:stretch>
+                      <a:fillRect/>
+                    </a:stretch>
+                  </pic:blipFill>
+                  <pic:spPr>
+                    <a:xfrm>
+                      <a:off x="0" y="0"/>
+                      <a:ext cx="2760927" cy="1978167"/>
+                    </a:xfrm>
+                    <a:prstGeom prst="rect">
+                      <a:avLst/>
+                    </a:prstGeom>
+                  </pic:spPr>
+                </pic:pic>
+              </a:graphicData>
+            </a:graphic>
+          </wp:inline>
+        </w:drawing>
+      </w:r>
+    </w:p>
+    <w:p>
+      <w:pPr>
+        <w:pStyle w:val="Prrafodelista"/>
+        <w:numPr>
+          <w:ilvl w:val="1"/>
+          <w:numId w:val="1"/>
+        </w:numPr>
+      </w:pPr>
+      <w:r>
+        <w:lastRenderedPageBreak/>
+        <w:t>Implement interface</w:t>
+      </w:r>
+      <w:r>
+        <w:br/>
+      </w:r>
+      <w:r>
+        <w:drawing>
+          <wp:inline distT="0" distB="0" distL="0" distR="0" wp14:anchorId="408BE2A0" wp14:editId="02255C4D">
+            <wp:extent cx="3600953" cy="2353003"/>
+            <wp:effectExtent l="0" t="0" r="0" b="0"/>
+            <wp:docPr id="1445186476" name="Imagen 1" descr="Pantalla de computadora con letras&#10;&#10;El contenido generado por IA puede ser incorrecto."/>
+            <wp:cNvGraphicFramePr>
+              <a:graphicFrameLocks xmlns:a="http://schemas.openxmlformats.org/drawingml/2006/main" noChangeAspect="1"/>
+            </wp:cNvGraphicFramePr>
+            <a:graphic xmlns:a="http://schemas.openxmlformats.org/drawingml/2006/main">
+              <a:graphicData uri="http://schemas.openxmlformats.org/drawingml/2006/picture">
+                <pic:pic xmlns:pic="http://schemas.openxmlformats.org/drawingml/2006/picture">
+                  <pic:nvPicPr>
+                    <pic:cNvPr id="1445186476" name="Imagen 1" descr="Pantalla de computadora con letras&#10;&#10;El contenido generado por IA puede ser incorrecto."/>
+                    <pic:cNvPicPr/>
+                  </pic:nvPicPr>
+                  <pic:blipFill>
+                    <a:blip r:embed="rId11"/>
+                    <a:stretch>
+                      <a:fillRect/>
+                    </a:stretch>
+                  </pic:blipFill>
+                  <pic:spPr>
+                    <a:xfrm>
+                      <a:off x="0" y="0"/>
+                      <a:ext cx="3600953" cy="2353003"/>
+                    </a:xfrm>
+                    <a:prstGeom prst="rect">
+                      <a:avLst/>
+                    </a:prstGeom>
+                  </pic:spPr>
+                </pic:pic>
+              </a:graphicData>
+            </a:graphic>
+          </wp:inline>
+        </w:drawing>
+      </w:r>
+    </w:p>
+    <w:p>
+      <w:pPr>
+        <w:pStyle w:val="Prrafodelista"/>
+        <w:numPr>
+          <w:ilvl w:val="2"/>
+          <w:numId w:val="1"/>
+        </w:numPr>
+      </w:pPr>
+      <w:r>
+        <w:t>Add Product</w:t>
+      </w:r>
+      <w:r>
+        <w:br/>
+      </w:r>
+      <w:r>
+        <w:drawing>
+          <wp:inline distT="0" distB="0" distL="0" distR="0" wp14:anchorId="4D0512FB" wp14:editId="7459945D">
+            <wp:extent cx="4381501" cy="2748694"/>
+            <wp:effectExtent l="0" t="0" r="0" b="0"/>
+            <wp:docPr id="423807889" name="Imagen 1" descr="Texto&#10;&#10;El contenido generado por IA puede ser incorrecto."/>
+            <wp:cNvGraphicFramePr>
+              <a:graphicFrameLocks xmlns:a="http://schemas.openxmlformats.org/drawingml/2006/main" noChangeAspect="1"/>
+            </wp:cNvGraphicFramePr>
+            <a:graphic xmlns:a="http://schemas.openxmlformats.org/drawingml/2006/main">
+              <a:graphicData uri="http://schemas.openxmlformats.org/drawingml/2006/picture">
+                <pic:pic xmlns:pic="http://schemas.openxmlformats.org/drawingml/2006/picture">
+                  <pic:nvPicPr>
+                    <pic:cNvPr id="423807889" name="Imagen 1" descr="Texto&#10;&#10;El contenido generado por IA puede ser incorrecto."/>
+                    <pic:cNvPicPr/>
+                  </pic:nvPicPr>
+                  <pic:blipFill>
+                    <a:blip r:embed="rId12"/>
+                    <a:stretch>
+                      <a:fillRect/>
+                    </a:stretch>
+                  </pic:blipFill>
+                  <pic:spPr>
+                    <a:xfrm>
+                      <a:off x="0" y="0"/>
+                      <a:ext cx="4389981" cy="2754014"/>
+                    </a:xfrm>
+                    <a:prstGeom prst="rect">
+                      <a:avLst/>
+                    </a:prstGeom>
+                  </pic:spPr>
+                </pic:pic>
+              </a:graphicData>
+            </a:graphic>
+          </wp:inline>
+        </w:drawing>
+      </w:r>
+    </w:p>
+    <w:p>
+      <w:pPr>
+        <w:pStyle w:val="Prrafodelista"/>
+        <w:numPr>
+          <w:ilvl w:val="2"/>
+          <w:numId w:val="1"/>
+        </w:numPr>
+      </w:pPr>
+      <w:r>
+        <w:t>Delete Product</w:t>
+      </w:r>
+      <w:r>
+        <w:br/>
+      </w:r>
+      <w:r>
+        <w:drawing>
+          <wp:inline distT="0" distB="0" distL="0" distR="0" wp14:anchorId="487685D8" wp14:editId="1693F6EF">
+            <wp:extent cx="4466190" cy="1485900"/>
+            <wp:effectExtent l="0" t="0" r="0" b="0"/>
+            <wp:docPr id="231805496" name="Imagen 1" descr="Texto&#10;&#10;El contenido generado por IA puede ser incorrecto."/>
+            <wp:cNvGraphicFramePr>
+              <a:graphicFrameLocks xmlns:a="http://schemas.openxmlformats.org/drawingml/2006/main" noChangeAspect="1"/>
+            </wp:cNvGraphicFramePr>
+            <a:graphic xmlns:a="http://schemas.openxmlformats.org/drawingml/2006/main">
+              <a:graphicData uri="http://schemas.openxmlformats.org/drawingml/2006/picture">
+                <pic:pic xmlns:pic="http://schemas.openxmlformats.org/drawingml/2006/picture">
+                  <pic:nvPicPr>
+                    <pic:cNvPr id="231805496" name="Imagen 1" descr="Texto&#10;&#10;El contenido generado por IA puede ser incorrecto."/>
+                    <pic:cNvPicPr/>
+                  </pic:nvPicPr>
+                  <pic:blipFill>
+                    <a:blip r:embed="rId13"/>
+                    <a:stretch>
+                      <a:fillRect/>
+                    </a:stretch>
+                  </pic:blipFill>
+                  <pic:spPr>
+                    <a:xfrm>
+                      <a:off x="0" y="0"/>
+                      <a:ext cx="4474204" cy="1488566"/>
+                    </a:xfrm>
+                    <a:prstGeom prst="rect">
+                      <a:avLst/>
+                    </a:prstGeom>
+                  </pic:spPr>
+                </pic:pic>
+              </a:graphicData>
+            </a:graphic>
+          </wp:inline>
+        </w:drawing>
+      </w:r>
+    </w:p>
+    <w:p>
+      <w:pPr>
+        <w:pStyle w:val="Prrafodelista"/>
+        <w:numPr>
+          <w:ilvl w:val="2"/>
+          <w:numId w:val="1"/>
+        </w:numPr>
+      </w:pPr>
+      <w:r>
+        <w:lastRenderedPageBreak/>
+        <w:t>Move to ProductService</w:t>
+      </w:r>
+      <w:r>
+        <w:br/>
+      </w:r>
+      <w:r>
+        <w:drawing>
+          <wp:inline distT="0" distB="0" distL="0" distR="0" wp14:anchorId="75C480AB" wp14:editId="3DD7DFD5">
+            <wp:extent cx="2524477" cy="1991003"/>
+            <wp:effectExtent l="0" t="0" r="9525" b="9525"/>
+            <wp:docPr id="1018102171" name="Imagen 1" descr="Pantalla de computadora con letras&#10;&#10;El contenido generado por IA puede ser incorrecto."/>
+            <wp:cNvGraphicFramePr>
+              <a:graphicFrameLocks xmlns:a="http://schemas.openxmlformats.org/drawingml/2006/main" noChangeAspect="1"/>
+            </wp:cNvGraphicFramePr>
+            <a:graphic xmlns:a="http://schemas.openxmlformats.org/drawingml/2006/main">
+              <a:graphicData uri="http://schemas.openxmlformats.org/drawingml/2006/picture">
+                <pic:pic xmlns:pic="http://schemas.openxmlformats.org/drawingml/2006/picture">
+                  <pic:nvPicPr>
+                    <pic:cNvPr id="1018102171" name="Imagen 1" descr="Pantalla de computadora con letras&#10;&#10;El contenido generado por IA puede ser incorrecto."/>
+                    <pic:cNvPicPr/>
+                  </pic:nvPicPr>
+                  <pic:blipFill>
+                    <a:blip r:embed="rId14"/>
+                    <a:stretch>
+                      <a:fillRect/>
+                    </a:stretch>
+                  </pic:blipFill>
+                  <pic:spPr>
+                    <a:xfrm>
+                      <a:off x="0" y="0"/>
+                      <a:ext cx="2524477" cy="1991003"/>
+                    </a:xfrm>
+                    <a:prstGeom prst="rect">
+                      <a:avLst/>
+                    </a:prstGeom>
+                  </pic:spPr>
+                </pic:pic>
+              </a:graphicData>
+            </a:graphic>
+          </wp:inline>
+        </w:drawing>
+      </w:r>
+    </w:p>
+    <w:p>
+      <w:pPr>
+        <w:pStyle w:val="Prrafodelista"/>
+        <w:numPr>
+          <w:ilvl w:val="1"/>
+          <w:numId w:val="1"/>
+        </w:numPr>
+      </w:pPr>
+      <w:r>
+        <w:t>Program.cs</w:t>
+      </w:r>
+      <w:r>
+        <w:t xml:space="preserve"> (services add scopped)</w:t>
+      </w:r>
+      <w:r>
+        <w:br/>
+      </w:r>
+      <w:r>
+        <w:drawing>
+          <wp:inline distT="0" distB="0" distL="0" distR="0" wp14:anchorId="672A2643" wp14:editId="570AB447">
+            <wp:extent cx="5039428" cy="228632"/>
+            <wp:effectExtent l="0" t="0" r="0" b="0"/>
+            <wp:docPr id="1992632558" name="Imagen 1"/>
+            <wp:cNvGraphicFramePr>
+              <a:graphicFrameLocks xmlns:a="http://schemas.openxmlformats.org/drawingml/2006/main" noChangeAspect="1"/>
+            </wp:cNvGraphicFramePr>
+            <a:graphic xmlns:a="http://schemas.openxmlformats.org/drawingml/2006/main">
+              <a:graphicData uri="http://schemas.openxmlformats.org/drawingml/2006/picture">
+                <pic:pic xmlns:pic="http://schemas.openxmlformats.org/drawingml/2006/picture">
+                  <pic:nvPicPr>
+                    <pic:cNvPr id="1992632558" name=""/>
+                    <pic:cNvPicPr/>
+                  </pic:nvPicPr>
+                  <pic:blipFill>
+                    <a:blip r:embed="rId15"/>
+                    <a:stretch>
+                      <a:fillRect/>
+                    </a:stretch>
+                  </pic:blipFill>
+                  <pic:spPr>
+                    <a:xfrm>
+                      <a:off x="0" y="0"/>
+                      <a:ext cx="5039428" cy="228632"/>
+                    </a:xfrm>
+                    <a:prstGeom prst="rect">
+                      <a:avLst/>
+                    </a:prstGeom>
+                  </pic:spPr>
+                </pic:pic>
+              </a:graphicData>
+            </a:graphic>
+          </wp:inline>
+        </w:drawing>
+      </w:r>
+    </w:p>
+    <w:p>
+      <w:pPr>
+        <w:pStyle w:val="Prrafodelista"/>
+        <w:numPr>
+          <w:ilvl w:val="1"/>
+          <w:numId w:val="1"/>
+        </w:numPr>
+      </w:pPr>
+      <w:r>
+        <w:t>Add a Controller (end points)</w:t>
+      </w:r>
+    </w:p>
+    <w:p>
+      <w:pPr>
+        <w:pStyle w:val="Prrafodelista"/>
+        <w:numPr>
+          <w:ilvl w:val="2"/>
+          <w:numId w:val="1"/>
+        </w:numPr>
+        <w:rPr>
+          <w:u w:val="single"/>
+        </w:rPr>
+      </w:pPr>
+      <w:r>
+        <w:t>HttpPost</w:t>
+      </w:r>
+      <w:r>
+        <w:br/>
+      </w:r>
+      <w:r>
+        <w:rPr>
+          <w:u w:val="single"/>
+        </w:rPr>
+        <w:drawing>
+          <wp:inline distT="0" distB="0" distL="0" distR="0" wp14:anchorId="704FCE59" wp14:editId="111BAAB5">
+            <wp:extent cx="4666615" cy="1185311"/>
+            <wp:effectExtent l="0" t="0" r="635" b="0"/>
+            <wp:docPr id="1759207887" name="Imagen 1" descr="Texto&#10;&#10;El contenido generado por IA puede ser incorrecto."/>
+            <wp:cNvGraphicFramePr>
+              <a:graphicFrameLocks xmlns:a="http://schemas.openxmlformats.org/drawingml/2006/main" noChangeAspect="1"/>
+            </wp:cNvGraphicFramePr>
+            <a:graphic xmlns:a="http://schemas.openxmlformats.org/drawingml/2006/main">
+              <a:graphicData uri="http://schemas.openxmlformats.org/drawingml/2006/picture">
+                <pic:pic xmlns:pic="http://schemas.openxmlformats.org/drawingml/2006/picture">
+                  <pic:nvPicPr>
+                    <pic:cNvPr id="1759207887" name="Imagen 1" descr="Texto&#10;&#10;El contenido generado por IA puede ser incorrecto."/>
+                    <pic:cNvPicPr/>
+                  </pic:nvPicPr>
+                  <pic:blipFill>
+                    <a:blip r:embed="rId16"/>
+                    <a:stretch>
+                      <a:fillRect/>
+                    </a:stretch>
+                  </pic:blipFill>
+                  <pic:spPr>
+                    <a:xfrm>
+                      <a:off x="0" y="0"/>
+                      <a:ext cx="4687650" cy="1190654"/>
+                    </a:xfrm>
+                    <a:prstGeom prst="rect">
+                      <a:avLst/>
+                    </a:prstGeom>
+                  </pic:spPr>
+                </pic:pic>
+              </a:graphicData>
+            </a:graphic>
+          </wp:inline>
+        </w:drawing>
+      </w:r>
+    </w:p>
+    <w:p>
+      <w:pPr>
+        <w:pStyle w:val="Prrafodelista"/>
+        <w:numPr>
+          <w:ilvl w:val="2"/>
+          <w:numId w:val="1"/>
+        </w:numPr>
+        <w:rPr>
+          <w:u w:val="single"/>
+        </w:rPr>
+      </w:pPr>
+      <w:r>
+        <w:t>HttpDelete</w:t>
+      </w:r>
+      <w:r>
+        <w:br/>
+      </w:r>
+      <w:r>
+        <w:rPr>
+          <w:u w:val="single"/>
+        </w:rPr>
+        <w:drawing>
+          <wp:inline distT="0" distB="0" distL="0" distR="0" wp14:anchorId="3E869ECD" wp14:editId="57EA24A1">
+            <wp:extent cx="4648200" cy="1159507"/>
+            <wp:effectExtent l="0" t="0" r="0" b="3175"/>
+            <wp:docPr id="12481100" name="Imagen 1" descr="Interfaz de usuario gráfica, Texto&#10;&#10;El contenido generado por IA puede ser incorrecto."/>
+            <wp:cNvGraphicFramePr>
+              <a:graphicFrameLocks xmlns:a="http://schemas.openxmlformats.org/drawingml/2006/main" noChangeAspect="1"/>
+            </wp:cNvGraphicFramePr>
+            <a:graphic xmlns:a="http://schemas.openxmlformats.org/drawingml/2006/main">
+              <a:graphicData uri="http://schemas.openxmlformats.org/drawingml/2006/picture">
+                <pic:pic xmlns:pic="http://schemas.openxmlformats.org/drawingml/2006/picture">
+                  <pic:nvPicPr>
+                    <pic:cNvPr id="12481100" name="Imagen 1" descr="Interfaz de usuario gráfica, Texto&#10;&#10;El contenido generado por IA puede ser incorrecto."/>
+                    <pic:cNvPicPr/>
+                  </pic:nvPicPr>
+                  <pic:blipFill>
+                    <a:blip r:embed="rId17"/>
+                    <a:stretch>
+                      <a:fillRect/>
+                    </a:stretch>
+                  </pic:blipFill>
+                  <pic:spPr>
+                    <a:xfrm>
+                      <a:off x="0" y="0"/>
+                      <a:ext cx="4661665" cy="1162866"/>
+                    </a:xfrm>
+                    <a:prstGeom prst="rect">
+                      <a:avLst/>
+                    </a:prstGeom>
+                  </pic:spPr>
+                </pic:pic>
+              </a:graphicData>
+            </a:graphic>
+          </wp:inline>
+        </w:drawing>
+      </w:r>
+    </w:p>
+    <w:p>
+      <w:pPr>
+        <w:pStyle w:val="Prrafodelista"/>
+        <w:numPr>
+          <w:ilvl w:val="0"/>
+          <w:numId w:val="1"/>
+        </w:numPr>
+        <w:rPr>
+          <w:u w:val="single"/>
+        </w:rPr>
+      </w:pPr>
+      <w:r>
+        <w:t>Kafka</w:t>
+      </w:r>
+    </w:p>
+    <w:p>
+      <w:pPr>
+        <w:pStyle w:val="Prrafodelista"/>
+        <w:numPr>
+          <w:ilvl w:val="1"/>
+          <w:numId w:val="1"/>
+        </w:numPr>
+        <w:rPr>
+          <w:u w:val="single"/>
+        </w:rPr>
+      </w:pPr>
+      <w:r>
+        <w:t>Running in 9290-9092</w:t>
+      </w:r>
+    </w:p>
+    <w:p>
+      <w:pPr>
+        <w:pStyle w:val="Prrafodelista"/>
+        <w:numPr>
+          <w:ilvl w:val="1"/>
+          <w:numId w:val="1"/>
+        </w:numPr>
+        <w:rPr>
+          <w:u w:val="single"/>
+        </w:rPr>
+      </w:pPr>
+      <w:r>
+        <w:t xml:space="preserve">ProducvtAPI -&gt; </w:t>
+      </w:r>
+      <w:r>
+        <w:t xml:space="preserve">Program.cs -&gt; </w:t>
+      </w:r>
+      <w:r>
+        <w:t>Register Kafka</w:t>
+      </w:r>
+      <w:r>
+        <w:br/>
+      </w:r>
+      <w:r>
+        <w:rPr>
+          <w:u w:val="single"/>
+        </w:rPr>
+        <w:drawing>
+          <wp:inline distT="0" distB="0" distL="0" distR="0" wp14:anchorId="2D021413" wp14:editId="5EBAA6FA">
+            <wp:extent cx="5400040" cy="242570"/>
+            <wp:effectExtent l="0" t="0" r="0" b="5080"/>
+            <wp:docPr id="963394474" name="Imagen 1"/>
+            <wp:cNvGraphicFramePr>
+              <a:graphicFrameLocks xmlns:a="http://schemas.openxmlformats.org/drawingml/2006/main" noChangeAspect="1"/>
+            </wp:cNvGraphicFramePr>
+            <a:graphic xmlns:a="http://schemas.openxmlformats.org/drawingml/2006/main">
+              <a:graphicData uri="http://schemas.openxmlformats.org/drawingml/2006/picture">
+                <pic:pic xmlns:pic="http://schemas.openxmlformats.org/drawingml/2006/picture">
+                  <pic:nvPicPr>
+                    <pic:cNvPr id="963394474" name=""/>
+                    <pic:cNvPicPr/>
+                  </pic:nvPicPr>
+                  <pic:blipFill>
+                    <a:blip r:embed="rId18"/>
+                    <a:stretch>
+                      <a:fillRect/>
+                    </a:stretch>
+                  </pic:blipFill>
+                  <pic:spPr>
+                    <a:xfrm>
+                      <a:off x="0" y="0"/>
+                      <a:ext cx="5400040" cy="242570"/>
+                    </a:xfrm>
+                    <a:prstGeom prst="rect">
+                      <a:avLst/>
+                    </a:prstGeom>
+                  </pic:spPr>
+                </pic:pic>
+              </a:graphicData>
+            </a:graphic>
+          </wp:inline>
+        </w:drawing>
+      </w:r>
+    </w:p>
+    <w:p>
+      <w:pPr>
+        <w:pStyle w:val="Prrafodelista"/>
+        <w:numPr>
+          <w:ilvl w:val="1"/>
+          <w:numId w:val="1"/>
+        </w:numPr>
+        <w:rPr>
+          <w:u w:val="single"/>
+        </w:rPr>
+      </w:pPr>
+      <w:r>
+        <w:t>Compile</w:t>
+      </w:r>
+    </w:p>
+    <w:p>
+      <w:pPr>
+        <w:pStyle w:val="Prrafodelista"/>
+        <w:numPr>
+          <w:ilvl w:val="1"/>
+          <w:numId w:val="1"/>
+        </w:numPr>
+        <w:rPr>
+          <w:u w:val="single"/>
+        </w:rPr>
+      </w:pPr>
+      <w:r>
+        <w:t>Test in swagger Docker control center</w:t>
+      </w:r>
     </w:p>
     <w:sectPr>
       <w:pgSz w:w="11906" w:h="16838"/>
@@ -521,7 +1117,7 @@
         <w:ind w:left="1440" w:hanging="360"/>
       </w:pPr>
     </w:lvl>
-    <w:lvl w:ilvl="2" w:tplc="0C0A001B" w:tentative="1">
+    <w:lvl w:ilvl="2" w:tplc="0C0A001B">
       <w:start w:val="1"/>
       <w:numFmt w:val="lowerRoman"/>
       <w:lvlText w:val="%3."/>
@@ -1195,6 +1791,7 @@
   <w:style w:type="character" w:default="1" w:styleId="Fuentedeprrafopredeter">
     <w:name w:val="Default Paragraph Font"/>
     <w:uiPriority w:val="1"/>
+    <w:semiHidden/>
     <w:unhideWhenUsed/>
   </w:style>
   <w:style w:type="table" w:default="1" w:styleId="Tablanormal">

</xml_diff>

<commit_message>
Shared (Order) -> Add class Order OrderAPI -> Add folder -> OrderServices -> new interface-> IOrderService -> Implement Interface Shared -> Add class -> OrderSummary
</commit_message>
<xml_diff>
--- a/NET_8_Kafka_Microservices.docx
+++ b/NET_8_Kafka_Microservices.docx
@@ -25,9 +25,19 @@
           <w:numId w:val="1"/>
         </w:numPr>
       </w:pPr>
-      <w:r>
-        <w:t>Blank solution</w:t>
-      </w:r>
+      <w:proofErr w:type="spellStart"/>
+      <w:r>
+        <w:t>Blank</w:t>
+      </w:r>
+      <w:proofErr w:type="spellEnd"/>
+      <w:r>
+        <w:t xml:space="preserve"> </w:t>
+      </w:r>
+      <w:proofErr w:type="spellStart"/>
+      <w:r>
+        <w:t>solution</w:t>
+      </w:r>
+      <w:proofErr w:type="spellEnd"/>
     </w:p>
     <w:p>
       <w:pPr>
@@ -37,9 +47,48 @@
           <w:numId w:val="1"/>
         </w:numPr>
       </w:pPr>
-      <w:r>
-        <w:t>Create class library projet (Shared )</w:t>
-      </w:r>
+      <w:proofErr w:type="spellStart"/>
+      <w:r>
+        <w:t>Create</w:t>
+      </w:r>
+      <w:proofErr w:type="spellEnd"/>
+      <w:r>
+        <w:t xml:space="preserve"> </w:t>
+      </w:r>
+      <w:proofErr w:type="spellStart"/>
+      <w:r>
+        <w:t>class</w:t>
+      </w:r>
+      <w:proofErr w:type="spellEnd"/>
+      <w:r>
+        <w:t xml:space="preserve"> </w:t>
+      </w:r>
+      <w:proofErr w:type="spellStart"/>
+      <w:r>
+        <w:t>library</w:t>
+      </w:r>
+      <w:proofErr w:type="spellEnd"/>
+      <w:r>
+        <w:t xml:space="preserve"> </w:t>
+      </w:r>
+      <w:proofErr w:type="spellStart"/>
+      <w:r>
+        <w:t>projet</w:t>
+      </w:r>
+      <w:proofErr w:type="spellEnd"/>
+      <w:r>
+        <w:t xml:space="preserve"> (</w:t>
+      </w:r>
+      <w:proofErr w:type="spellStart"/>
+      <w:proofErr w:type="gramStart"/>
+      <w:r>
+        <w:t>Shared</w:t>
+      </w:r>
+      <w:proofErr w:type="spellEnd"/>
+      <w:r>
+        <w:t xml:space="preserve"> )</w:t>
+      </w:r>
+      <w:proofErr w:type="gramEnd"/>
     </w:p>
     <w:p>
       <w:pPr>
@@ -49,9 +98,19 @@
           <w:numId w:val="1"/>
         </w:numPr>
       </w:pPr>
-      <w:r>
-        <w:t>Create new Project (ASP.NET Core Web API)-&gt; ProductAPI</w:t>
-      </w:r>
+      <w:proofErr w:type="spellStart"/>
+      <w:r>
+        <w:t>Create</w:t>
+      </w:r>
+      <w:proofErr w:type="spellEnd"/>
+      <w:r>
+        <w:t xml:space="preserve"> new Project (ASP.NET Core Web API)-&gt; </w:t>
+      </w:r>
+      <w:proofErr w:type="spellStart"/>
+      <w:r>
+        <w:t>ProductAPI</w:t>
+      </w:r>
+      <w:proofErr w:type="spellEnd"/>
     </w:p>
     <w:p>
       <w:pPr>
@@ -61,9 +120,19 @@
           <w:numId w:val="1"/>
         </w:numPr>
       </w:pPr>
-      <w:r>
-        <w:t>Create new Project (ASP.NET Core Web API)-&gt; OrderAPI</w:t>
-      </w:r>
+      <w:proofErr w:type="spellStart"/>
+      <w:r>
+        <w:t>Create</w:t>
+      </w:r>
+      <w:proofErr w:type="spellEnd"/>
+      <w:r>
+        <w:t xml:space="preserve"> new Project (ASP.NET Core Web API)-&gt; </w:t>
+      </w:r>
+      <w:proofErr w:type="spellStart"/>
+      <w:r>
+        <w:t>OrderAPI</w:t>
+      </w:r>
+      <w:proofErr w:type="spellEnd"/>
     </w:p>
     <w:p>
       <w:pPr>
@@ -73,9 +142,19 @@
           <w:numId w:val="1"/>
         </w:numPr>
       </w:pPr>
-      <w:r>
-        <w:t>Rebuild solution</w:t>
-      </w:r>
+      <w:proofErr w:type="spellStart"/>
+      <w:r>
+        <w:t>Rebuild</w:t>
+      </w:r>
+      <w:proofErr w:type="spellEnd"/>
+      <w:r>
+        <w:t xml:space="preserve"> </w:t>
+      </w:r>
+      <w:proofErr w:type="spellStart"/>
+      <w:r>
+        <w:t>solution</w:t>
+      </w:r>
+      <w:proofErr w:type="spellEnd"/>
     </w:p>
     <w:p>
       <w:pPr>
@@ -85,9 +164,19 @@
           <w:numId w:val="1"/>
         </w:numPr>
       </w:pPr>
-      <w:r>
-        <w:t>Order API Packages</w:t>
-      </w:r>
+      <w:proofErr w:type="spellStart"/>
+      <w:r>
+        <w:t>Order</w:t>
+      </w:r>
+      <w:proofErr w:type="spellEnd"/>
+      <w:r>
+        <w:t xml:space="preserve"> API </w:t>
+      </w:r>
+      <w:proofErr w:type="spellStart"/>
+      <w:r>
+        <w:t>Packages</w:t>
+      </w:r>
+      <w:proofErr w:type="spellEnd"/>
     </w:p>
     <w:p>
       <w:pPr>
@@ -97,9 +186,11 @@
           <w:numId w:val="1"/>
         </w:numPr>
       </w:pPr>
+      <w:proofErr w:type="spellStart"/>
       <w:r>
         <w:t>Confluent.Kafka</w:t>
       </w:r>
+      <w:proofErr w:type="spellEnd"/>
     </w:p>
     <w:p>
       <w:pPr>
@@ -109,8 +200,13 @@
           <w:numId w:val="1"/>
         </w:numPr>
       </w:pPr>
-      <w:r>
-        <w:t>Product API</w:t>
+      <w:proofErr w:type="spellStart"/>
+      <w:r>
+        <w:t>Product</w:t>
+      </w:r>
+      <w:proofErr w:type="spellEnd"/>
+      <w:r>
+        <w:t xml:space="preserve"> API</w:t>
       </w:r>
     </w:p>
     <w:p>
@@ -121,9 +217,11 @@
           <w:numId w:val="1"/>
         </w:numPr>
       </w:pPr>
+      <w:proofErr w:type="spellStart"/>
       <w:r>
         <w:t>Confluent.Kafka</w:t>
       </w:r>
+      <w:proofErr w:type="spellEnd"/>
     </w:p>
     <w:p>
       <w:pPr>
@@ -133,9 +231,19 @@
           <w:numId w:val="1"/>
         </w:numPr>
       </w:pPr>
-      <w:r>
-        <w:t>Rebuild solution</w:t>
-      </w:r>
+      <w:proofErr w:type="spellStart"/>
+      <w:r>
+        <w:t>Rebuild</w:t>
+      </w:r>
+      <w:proofErr w:type="spellEnd"/>
+      <w:r>
+        <w:t xml:space="preserve"> </w:t>
+      </w:r>
+      <w:proofErr w:type="spellStart"/>
+      <w:r>
+        <w:t>solution</w:t>
+      </w:r>
+      <w:proofErr w:type="spellEnd"/>
     </w:p>
     <w:p>
       <w:pPr>
@@ -145,8 +253,13 @@
           <w:numId w:val="1"/>
         </w:numPr>
       </w:pPr>
-      <w:r>
-        <w:t>Start Docker desktop</w:t>
+      <w:proofErr w:type="spellStart"/>
+      <w:r>
+        <w:t>Start</w:t>
+      </w:r>
+      <w:proofErr w:type="spellEnd"/>
+      <w:r>
+        <w:t xml:space="preserve"> Docker desktop</w:t>
       </w:r>
     </w:p>
     <w:p>
@@ -157,11 +270,24 @@
           <w:numId w:val="1"/>
         </w:numPr>
       </w:pPr>
-      <w:r>
-        <w:t xml:space="preserve">Create </w:t>
-      </w:r>
-      <w:r>
-        <w:t>Docker-Compose File</w:t>
+      <w:proofErr w:type="spellStart"/>
+      <w:r>
+        <w:t>Create</w:t>
+      </w:r>
+      <w:proofErr w:type="spellEnd"/>
+      <w:r>
+        <w:t xml:space="preserve"> </w:t>
+      </w:r>
+      <w:r>
+        <w:t>Docker-</w:t>
+      </w:r>
+      <w:proofErr w:type="spellStart"/>
+      <w:r>
+        <w:t>Compose</w:t>
+      </w:r>
+      <w:proofErr w:type="spellEnd"/>
+      <w:r>
+        <w:t xml:space="preserve"> File</w:t>
       </w:r>
     </w:p>
     <w:p>
@@ -193,12 +319,154 @@
         </w:numPr>
       </w:pPr>
       <w:hyperlink r:id="rId6" w:history="1">
+        <w:proofErr w:type="spellStart"/>
         <w:r>
           <w:rPr>
             <w:rStyle w:val="Hipervnculo"/>
           </w:rPr>
-          <w:t>cp-all-in-one/cp-all-in-one/docker-compose.yml at 7.9.0-post · confluentinc/cp-all-in-one</w:t>
+          <w:t>cp</w:t>
         </w:r>
+        <w:proofErr w:type="spellEnd"/>
+        <w:r>
+          <w:rPr>
+            <w:rStyle w:val="Hipervnculo"/>
+          </w:rPr>
+          <w:t>-</w:t>
+        </w:r>
+        <w:proofErr w:type="spellStart"/>
+        <w:r>
+          <w:rPr>
+            <w:rStyle w:val="Hipervnculo"/>
+          </w:rPr>
+          <w:t>all</w:t>
+        </w:r>
+        <w:proofErr w:type="spellEnd"/>
+        <w:r>
+          <w:rPr>
+            <w:rStyle w:val="Hipervnculo"/>
+          </w:rPr>
+          <w:t>-</w:t>
+        </w:r>
+        <w:proofErr w:type="spellStart"/>
+        <w:r>
+          <w:rPr>
+            <w:rStyle w:val="Hipervnculo"/>
+          </w:rPr>
+          <w:t>in-one</w:t>
+        </w:r>
+        <w:proofErr w:type="spellEnd"/>
+        <w:r>
+          <w:rPr>
+            <w:rStyle w:val="Hipervnculo"/>
+          </w:rPr>
+          <w:t>/</w:t>
+        </w:r>
+        <w:proofErr w:type="spellStart"/>
+        <w:r>
+          <w:rPr>
+            <w:rStyle w:val="Hipervnculo"/>
+          </w:rPr>
+          <w:t>cp</w:t>
+        </w:r>
+        <w:proofErr w:type="spellEnd"/>
+        <w:r>
+          <w:rPr>
+            <w:rStyle w:val="Hipervnculo"/>
+          </w:rPr>
+          <w:t>-</w:t>
+        </w:r>
+        <w:proofErr w:type="spellStart"/>
+        <w:r>
+          <w:rPr>
+            <w:rStyle w:val="Hipervnculo"/>
+          </w:rPr>
+          <w:t>all</w:t>
+        </w:r>
+        <w:proofErr w:type="spellEnd"/>
+        <w:r>
+          <w:rPr>
+            <w:rStyle w:val="Hipervnculo"/>
+          </w:rPr>
+          <w:t>-</w:t>
+        </w:r>
+        <w:proofErr w:type="spellStart"/>
+        <w:r>
+          <w:rPr>
+            <w:rStyle w:val="Hipervnculo"/>
+          </w:rPr>
+          <w:t>in-one</w:t>
+        </w:r>
+        <w:proofErr w:type="spellEnd"/>
+        <w:r>
+          <w:rPr>
+            <w:rStyle w:val="Hipervnculo"/>
+          </w:rPr>
+          <w:t>/</w:t>
+        </w:r>
+        <w:proofErr w:type="spellStart"/>
+        <w:r>
+          <w:rPr>
+            <w:rStyle w:val="Hipervnculo"/>
+          </w:rPr>
+          <w:t>docker-compose.yml</w:t>
+        </w:r>
+        <w:proofErr w:type="spellEnd"/>
+        <w:r>
+          <w:rPr>
+            <w:rStyle w:val="Hipervnculo"/>
+          </w:rPr>
+          <w:t xml:space="preserve"> at 7.9.0-post · </w:t>
+        </w:r>
+        <w:proofErr w:type="spellStart"/>
+        <w:r>
+          <w:rPr>
+            <w:rStyle w:val="Hipervnculo"/>
+          </w:rPr>
+          <w:t>confluentinc</w:t>
+        </w:r>
+        <w:proofErr w:type="spellEnd"/>
+        <w:r>
+          <w:rPr>
+            <w:rStyle w:val="Hipervnculo"/>
+          </w:rPr>
+          <w:t>/</w:t>
+        </w:r>
+        <w:proofErr w:type="spellStart"/>
+        <w:r>
+          <w:rPr>
+            <w:rStyle w:val="Hipervnculo"/>
+          </w:rPr>
+          <w:t>cp</w:t>
+        </w:r>
+        <w:proofErr w:type="spellEnd"/>
+        <w:r>
+          <w:rPr>
+            <w:rStyle w:val="Hipervnculo"/>
+          </w:rPr>
+          <w:t>-</w:t>
+        </w:r>
+        <w:proofErr w:type="spellStart"/>
+        <w:r>
+          <w:rPr>
+            <w:rStyle w:val="Hipervnculo"/>
+          </w:rPr>
+          <w:t>all</w:t>
+        </w:r>
+        <w:proofErr w:type="spellEnd"/>
+        <w:r>
+          <w:rPr>
+            <w:rStyle w:val="Hipervnculo"/>
+          </w:rPr>
+          <w:t>-</w:t>
+        </w:r>
+        <w:proofErr w:type="spellStart"/>
+        <w:r>
+          <w:rPr>
+            <w:rStyle w:val="Hipervnculo"/>
+          </w:rPr>
+          <w:t>in-one</w:t>
+        </w:r>
+        <w:proofErr w:type="spellEnd"/>
       </w:hyperlink>
       <w:r>
         <w:t xml:space="preserve"> </w:t>
@@ -212,11 +480,37 @@
           <w:numId w:val="1"/>
         </w:numPr>
       </w:pPr>
-      <w:r>
-        <w:t>OrderAPI -&gt; new item</w:t>
-      </w:r>
-      <w:r>
-        <w:t>-&gt;Docker-compose.yml (copy-paste a) file)</w:t>
+      <w:proofErr w:type="spellStart"/>
+      <w:r>
+        <w:t>OrderAPI</w:t>
+      </w:r>
+      <w:proofErr w:type="spellEnd"/>
+      <w:r>
+        <w:t xml:space="preserve"> -&gt; new </w:t>
+      </w:r>
+      <w:proofErr w:type="spellStart"/>
+      <w:r>
+        <w:t>item</w:t>
+      </w:r>
+      <w:proofErr w:type="spellEnd"/>
+      <w:r>
+        <w:t>-&gt;Docker-</w:t>
+      </w:r>
+      <w:proofErr w:type="spellStart"/>
+      <w:r>
+        <w:t>compose.yml</w:t>
+      </w:r>
+      <w:proofErr w:type="spellEnd"/>
+      <w:r>
+        <w:t xml:space="preserve"> (</w:t>
+      </w:r>
+      <w:proofErr w:type="spellStart"/>
+      <w:r>
+        <w:t>copy</w:t>
+      </w:r>
+      <w:proofErr w:type="spellEnd"/>
+      <w:r>
+        <w:t>-paste a) file)</w:t>
       </w:r>
     </w:p>
     <w:p>
@@ -228,8 +522,29 @@
         </w:numPr>
       </w:pPr>
       <w:r>
-        <w:t>Open package manager console</w:t>
-      </w:r>
+        <w:t xml:space="preserve">Open </w:t>
+      </w:r>
+      <w:proofErr w:type="spellStart"/>
+      <w:r>
+        <w:t>package</w:t>
+      </w:r>
+      <w:proofErr w:type="spellEnd"/>
+      <w:r>
+        <w:t xml:space="preserve"> </w:t>
+      </w:r>
+      <w:proofErr w:type="gramStart"/>
+      <w:r>
+        <w:t>manager</w:t>
+      </w:r>
+      <w:proofErr w:type="gramEnd"/>
+      <w:r>
+        <w:t xml:space="preserve"> </w:t>
+      </w:r>
+      <w:proofErr w:type="spellStart"/>
+      <w:r>
+        <w:t>console</w:t>
+      </w:r>
+      <w:proofErr w:type="spellEnd"/>
     </w:p>
     <w:p>
       <w:pPr>
@@ -240,7 +555,15 @@
         </w:numPr>
       </w:pPr>
       <w:r>
-        <w:t>Docker-compose.yml -&gt; open container folder</w:t>
+        <w:t>Docker-</w:t>
+      </w:r>
+      <w:proofErr w:type="spellStart"/>
+      <w:r>
+        <w:t>compose.yml</w:t>
+      </w:r>
+      <w:proofErr w:type="spellEnd"/>
+      <w:r>
+        <w:t xml:space="preserve"> -&gt; open container folder</w:t>
       </w:r>
     </w:p>
     <w:p>
@@ -251,8 +574,45 @@
           <w:numId w:val="1"/>
         </w:numPr>
       </w:pPr>
-      <w:r>
-        <w:t>Move Docker-compose file to solution root folder</w:t>
+      <w:proofErr w:type="spellStart"/>
+      <w:r>
+        <w:t>Move</w:t>
+      </w:r>
+      <w:proofErr w:type="spellEnd"/>
+      <w:r>
+        <w:t xml:space="preserve"> Docker-</w:t>
+      </w:r>
+      <w:proofErr w:type="spellStart"/>
+      <w:r>
+        <w:t>compose</w:t>
+      </w:r>
+      <w:proofErr w:type="spellEnd"/>
+      <w:r>
+        <w:t xml:space="preserve"> file </w:t>
+      </w:r>
+      <w:proofErr w:type="spellStart"/>
+      <w:r>
+        <w:t>to</w:t>
+      </w:r>
+      <w:proofErr w:type="spellEnd"/>
+      <w:r>
+        <w:t xml:space="preserve"> </w:t>
+      </w:r>
+      <w:proofErr w:type="spellStart"/>
+      <w:r>
+        <w:t>solution</w:t>
+      </w:r>
+      <w:proofErr w:type="spellEnd"/>
+      <w:r>
+        <w:t xml:space="preserve"> </w:t>
+      </w:r>
+      <w:proofErr w:type="spellStart"/>
+      <w:r>
+        <w:t>root</w:t>
+      </w:r>
+      <w:proofErr w:type="spellEnd"/>
+      <w:r>
+        <w:t xml:space="preserve"> folder</w:t>
       </w:r>
     </w:p>
     <w:p>
@@ -276,7 +636,23 @@
         </w:numPr>
       </w:pPr>
       <w:r>
-        <w:t>Open powerrshell in solution folder</w:t>
+        <w:t xml:space="preserve">Open </w:t>
+      </w:r>
+      <w:proofErr w:type="spellStart"/>
+      <w:r>
+        <w:t>powerrshell</w:t>
+      </w:r>
+      <w:proofErr w:type="spellEnd"/>
+      <w:r>
+        <w:t xml:space="preserve"> in </w:t>
+      </w:r>
+      <w:proofErr w:type="spellStart"/>
+      <w:r>
+        <w:t>solution</w:t>
+      </w:r>
+      <w:proofErr w:type="spellEnd"/>
+      <w:r>
+        <w:t xml:space="preserve"> folder</w:t>
       </w:r>
       <w:r>
         <w:t xml:space="preserve"> (</w:t>
@@ -297,7 +673,15 @@
         </w:numPr>
       </w:pPr>
       <w:r>
-        <w:t>Docker-compose up</w:t>
+        <w:t>Docker-</w:t>
+      </w:r>
+      <w:proofErr w:type="spellStart"/>
+      <w:r>
+        <w:t>compose</w:t>
+      </w:r>
+      <w:proofErr w:type="spellEnd"/>
+      <w:r>
+        <w:t xml:space="preserve"> up</w:t>
       </w:r>
       <w:r>
         <w:br/>
@@ -352,7 +736,15 @@
         </w:numPr>
       </w:pPr>
       <w:r>
-        <w:t>Default port 9021</w:t>
+        <w:t xml:space="preserve">Default </w:t>
+      </w:r>
+      <w:proofErr w:type="spellStart"/>
+      <w:r>
+        <w:t>port</w:t>
+      </w:r>
+      <w:proofErr w:type="spellEnd"/>
+      <w:r>
+        <w:t xml:space="preserve"> 9021</w:t>
       </w:r>
     </w:p>
     <w:p>
@@ -365,8 +757,15 @@
       </w:pPr>
       <w:r>
         <w:lastRenderedPageBreak/>
-        <w:t>Browser: localhost:9021/clusters</w:t>
-      </w:r>
+        <w:t>Browser: localhost:9021/</w:t>
+      </w:r>
+      <w:proofErr w:type="spellStart"/>
+      <w:proofErr w:type="gramStart"/>
+      <w:r>
+        <w:t>clusters</w:t>
+      </w:r>
+      <w:proofErr w:type="spellEnd"/>
+      <w:proofErr w:type="gramEnd"/>
       <w:r>
         <w:br/>
       </w:r>
@@ -419,12 +818,22 @@
           <w:numId w:val="1"/>
         </w:numPr>
       </w:pPr>
-      <w:r>
-        <w:t>Shared Project -&gt; modifi</w:t>
+      <w:proofErr w:type="spellStart"/>
+      <w:r>
+        <w:t>Shared</w:t>
+      </w:r>
+      <w:proofErr w:type="spellEnd"/>
+      <w:r>
+        <w:t xml:space="preserve"> Project -&gt; </w:t>
+      </w:r>
+      <w:proofErr w:type="spellStart"/>
+      <w:r>
+        <w:t>modifi</w:t>
       </w:r>
       <w:r>
         <w:t>y</w:t>
       </w:r>
+      <w:proofErr w:type="spellEnd"/>
       <w:r>
         <w:t xml:space="preserve"> class1.css</w:t>
       </w:r>
@@ -432,8 +841,13 @@
         <w:t xml:space="preserve"> -&gt; Product.css</w:t>
       </w:r>
       <w:r>
-        <w:t xml:space="preserve"> -&gt; Properties</w:t>
-      </w:r>
+        <w:t xml:space="preserve"> -&gt; </w:t>
+      </w:r>
+      <w:proofErr w:type="spellStart"/>
+      <w:r>
+        <w:t>Properties</w:t>
+      </w:r>
+      <w:proofErr w:type="spellEnd"/>
     </w:p>
     <w:p>
       <w:pPr>
@@ -492,17 +906,40 @@
           <w:numId w:val="1"/>
         </w:numPr>
       </w:pPr>
-      <w:r>
-        <w:t>Implement database</w:t>
-      </w:r>
-      <w:r>
-        <w:t xml:space="preserve"> (stati</w:t>
+      <w:proofErr w:type="spellStart"/>
+      <w:r>
+        <w:t>Implement</w:t>
+      </w:r>
+      <w:proofErr w:type="spellEnd"/>
+      <w:r>
+        <w:t xml:space="preserve"> </w:t>
+      </w:r>
+      <w:proofErr w:type="spellStart"/>
+      <w:r>
+        <w:t>database</w:t>
+      </w:r>
+      <w:proofErr w:type="spellEnd"/>
+      <w:r>
+        <w:t xml:space="preserve"> (</w:t>
+      </w:r>
+      <w:proofErr w:type="spellStart"/>
+      <w:r>
+        <w:t>stati</w:t>
       </w:r>
       <w:r>
         <w:t>c</w:t>
       </w:r>
-      <w:r>
-        <w:t xml:space="preserve"> method)</w:t>
+      <w:proofErr w:type="spellEnd"/>
+      <w:r>
+        <w:t xml:space="preserve"> </w:t>
+      </w:r>
+      <w:proofErr w:type="spellStart"/>
+      <w:r>
+        <w:t>method</w:t>
+      </w:r>
+      <w:proofErr w:type="spellEnd"/>
+      <w:r>
+        <w:t>)</w:t>
       </w:r>
     </w:p>
     <w:p>
@@ -513,22 +950,45 @@
           <w:numId w:val="1"/>
         </w:numPr>
       </w:pPr>
-      <w:r>
-        <w:t>ProductApi -&gt; new folder</w:t>
-      </w:r>
-      <w:r>
-        <w:t>-&gt; ProductServices</w:t>
-      </w:r>
-      <w:r>
-        <w:t>-&gt;new interface</w:t>
-      </w:r>
-      <w:r>
-        <w:t>-&gt;IProductService</w:t>
-      </w:r>
+      <w:proofErr w:type="spellStart"/>
+      <w:r>
+        <w:t>ProductApi</w:t>
+      </w:r>
+      <w:proofErr w:type="spellEnd"/>
+      <w:r>
+        <w:t xml:space="preserve"> -&gt; new folder</w:t>
+      </w:r>
+      <w:r>
+        <w:t xml:space="preserve">-&gt; </w:t>
+      </w:r>
+      <w:proofErr w:type="spellStart"/>
+      <w:r>
+        <w:t>ProductServices</w:t>
+      </w:r>
+      <w:proofErr w:type="spellEnd"/>
+      <w:r>
+        <w:t xml:space="preserve">-&gt;new </w:t>
+      </w:r>
+      <w:proofErr w:type="gramStart"/>
+      <w:r>
+        <w:t>interface</w:t>
+      </w:r>
+      <w:proofErr w:type="gramEnd"/>
+      <w:r>
+        <w:t>-&gt;</w:t>
+      </w:r>
+      <w:proofErr w:type="spellStart"/>
+      <w:r>
+        <w:t>IProductService</w:t>
+      </w:r>
+      <w:proofErr w:type="spellEnd"/>
       <w:r>
         <w:br/>
       </w:r>
       <w:r>
+        <w:rPr>
+          <w:noProof/>
+        </w:rPr>
         <w:drawing>
           <wp:inline distT="0" distB="0" distL="0" distR="0" wp14:anchorId="076A5567" wp14:editId="340477C3">
             <wp:extent cx="2752725" cy="1972290"/>
@@ -574,14 +1034,27 @@
           <w:numId w:val="1"/>
         </w:numPr>
       </w:pPr>
+      <w:proofErr w:type="spellStart"/>
       <w:r>
         <w:lastRenderedPageBreak/>
-        <w:t>Implement interface</w:t>
-      </w:r>
+        <w:t>Implement</w:t>
+      </w:r>
+      <w:proofErr w:type="spellEnd"/>
+      <w:r>
+        <w:t xml:space="preserve"> </w:t>
+      </w:r>
+      <w:proofErr w:type="gramStart"/>
+      <w:r>
+        <w:t>interface</w:t>
+      </w:r>
+      <w:proofErr w:type="gramEnd"/>
       <w:r>
         <w:br/>
       </w:r>
       <w:r>
+        <w:rPr>
+          <w:noProof/>
+        </w:rPr>
         <w:drawing>
           <wp:inline distT="0" distB="0" distL="0" distR="0" wp14:anchorId="408BE2A0" wp14:editId="02255C4D">
             <wp:extent cx="3600953" cy="2353003"/>
@@ -627,13 +1100,26 @@
           <w:numId w:val="1"/>
         </w:numPr>
       </w:pPr>
-      <w:r>
-        <w:t>Add Product</w:t>
-      </w:r>
+      <w:proofErr w:type="spellStart"/>
+      <w:r>
+        <w:t>Add</w:t>
+      </w:r>
+      <w:proofErr w:type="spellEnd"/>
+      <w:r>
+        <w:t xml:space="preserve"> </w:t>
+      </w:r>
+      <w:proofErr w:type="spellStart"/>
+      <w:r>
+        <w:t>Product</w:t>
+      </w:r>
+      <w:proofErr w:type="spellEnd"/>
       <w:r>
         <w:br/>
       </w:r>
       <w:r>
+        <w:rPr>
+          <w:noProof/>
+        </w:rPr>
         <w:drawing>
           <wp:inline distT="0" distB="0" distL="0" distR="0" wp14:anchorId="4D0512FB" wp14:editId="7459945D">
             <wp:extent cx="4381501" cy="2748694"/>
@@ -679,13 +1165,26 @@
           <w:numId w:val="1"/>
         </w:numPr>
       </w:pPr>
-      <w:r>
-        <w:t>Delete Product</w:t>
-      </w:r>
+      <w:proofErr w:type="spellStart"/>
+      <w:r>
+        <w:t>Delete</w:t>
+      </w:r>
+      <w:proofErr w:type="spellEnd"/>
+      <w:r>
+        <w:t xml:space="preserve"> </w:t>
+      </w:r>
+      <w:proofErr w:type="spellStart"/>
+      <w:r>
+        <w:t>Product</w:t>
+      </w:r>
+      <w:proofErr w:type="spellEnd"/>
       <w:r>
         <w:br/>
       </w:r>
       <w:r>
+        <w:rPr>
+          <w:noProof/>
+        </w:rPr>
         <w:drawing>
           <wp:inline distT="0" distB="0" distL="0" distR="0" wp14:anchorId="487685D8" wp14:editId="1693F6EF">
             <wp:extent cx="4466190" cy="1485900"/>
@@ -731,14 +1230,35 @@
           <w:numId w:val="1"/>
         </w:numPr>
       </w:pPr>
+      <w:proofErr w:type="spellStart"/>
       <w:r>
         <w:lastRenderedPageBreak/>
-        <w:t>Move to ProductService</w:t>
-      </w:r>
+        <w:t>Move</w:t>
+      </w:r>
+      <w:proofErr w:type="spellEnd"/>
+      <w:r>
+        <w:t xml:space="preserve"> </w:t>
+      </w:r>
+      <w:proofErr w:type="spellStart"/>
+      <w:r>
+        <w:t>to</w:t>
+      </w:r>
+      <w:proofErr w:type="spellEnd"/>
+      <w:r>
+        <w:t xml:space="preserve"> </w:t>
+      </w:r>
+      <w:proofErr w:type="spellStart"/>
+      <w:r>
+        <w:t>ProductService</w:t>
+      </w:r>
+      <w:proofErr w:type="spellEnd"/>
       <w:r>
         <w:br/>
       </w:r>
       <w:r>
+        <w:rPr>
+          <w:noProof/>
+        </w:rPr>
         <w:drawing>
           <wp:inline distT="0" distB="0" distL="0" distR="0" wp14:anchorId="75C480AB" wp14:editId="3DD7DFD5">
             <wp:extent cx="2524477" cy="1991003"/>
@@ -784,16 +1304,45 @@
           <w:numId w:val="1"/>
         </w:numPr>
       </w:pPr>
+      <w:proofErr w:type="spellStart"/>
       <w:r>
         <w:t>Program.cs</w:t>
       </w:r>
-      <w:r>
-        <w:t xml:space="preserve"> (services add scopped)</w:t>
+      <w:proofErr w:type="spellEnd"/>
+      <w:r>
+        <w:t xml:space="preserve"> (</w:t>
+      </w:r>
+      <w:proofErr w:type="spellStart"/>
+      <w:r>
+        <w:t>services</w:t>
+      </w:r>
+      <w:proofErr w:type="spellEnd"/>
+      <w:r>
+        <w:t xml:space="preserve"> </w:t>
+      </w:r>
+      <w:proofErr w:type="spellStart"/>
+      <w:r>
+        <w:t>add</w:t>
+      </w:r>
+      <w:proofErr w:type="spellEnd"/>
+      <w:r>
+        <w:t xml:space="preserve"> </w:t>
+      </w:r>
+      <w:proofErr w:type="spellStart"/>
+      <w:r>
+        <w:t>scopped</w:t>
+      </w:r>
+      <w:proofErr w:type="spellEnd"/>
+      <w:r>
+        <w:t>)</w:t>
       </w:r>
       <w:r>
         <w:br/>
       </w:r>
       <w:r>
+        <w:rPr>
+          <w:noProof/>
+        </w:rPr>
         <w:drawing>
           <wp:inline distT="0" distB="0" distL="0" distR="0" wp14:anchorId="672A2643" wp14:editId="570AB447">
             <wp:extent cx="5039428" cy="228632"/>
@@ -839,8 +1388,37 @@
           <w:numId w:val="1"/>
         </w:numPr>
       </w:pPr>
-      <w:r>
-        <w:t>Add a Controller (end points)</w:t>
+      <w:proofErr w:type="spellStart"/>
+      <w:r>
+        <w:t>Add</w:t>
+      </w:r>
+      <w:proofErr w:type="spellEnd"/>
+      <w:r>
+        <w:t xml:space="preserve"> a </w:t>
+      </w:r>
+      <w:proofErr w:type="spellStart"/>
+      <w:r>
+        <w:t>Controller</w:t>
+      </w:r>
+      <w:proofErr w:type="spellEnd"/>
+      <w:r>
+        <w:t xml:space="preserve"> (</w:t>
+      </w:r>
+      <w:proofErr w:type="spellStart"/>
+      <w:r>
+        <w:t>end</w:t>
+      </w:r>
+      <w:proofErr w:type="spellEnd"/>
+      <w:r>
+        <w:t xml:space="preserve"> </w:t>
+      </w:r>
+      <w:proofErr w:type="spellStart"/>
+      <w:r>
+        <w:t>points</w:t>
+      </w:r>
+      <w:proofErr w:type="spellEnd"/>
+      <w:r>
+        <w:t>)</w:t>
       </w:r>
     </w:p>
     <w:p>
@@ -854,14 +1432,17 @@
           <w:u w:val="single"/>
         </w:rPr>
       </w:pPr>
+      <w:proofErr w:type="spellStart"/>
       <w:r>
         <w:t>HttpPost</w:t>
       </w:r>
+      <w:proofErr w:type="spellEnd"/>
       <w:r>
         <w:br/>
       </w:r>
       <w:r>
         <w:rPr>
+          <w:noProof/>
           <w:u w:val="single"/>
         </w:rPr>
         <w:drawing>
@@ -912,14 +1493,17 @@
           <w:u w:val="single"/>
         </w:rPr>
       </w:pPr>
+      <w:proofErr w:type="spellStart"/>
       <w:r>
         <w:t>HttpDelete</w:t>
       </w:r>
+      <w:proofErr w:type="spellEnd"/>
       <w:r>
         <w:br/>
       </w:r>
       <w:r>
         <w:rPr>
+          <w:noProof/>
           <w:u w:val="single"/>
         </w:rPr>
         <w:drawing>
@@ -1000,20 +1584,36 @@
           <w:u w:val="single"/>
         </w:rPr>
       </w:pPr>
-      <w:r>
-        <w:t xml:space="preserve">ProducvtAPI -&gt; </w:t>
-      </w:r>
-      <w:r>
-        <w:t xml:space="preserve">Program.cs -&gt; </w:t>
-      </w:r>
-      <w:r>
-        <w:t>Register Kafka</w:t>
+      <w:proofErr w:type="spellStart"/>
+      <w:r>
+        <w:t>ProducvtAPI</w:t>
+      </w:r>
+      <w:proofErr w:type="spellEnd"/>
+      <w:r>
+        <w:t xml:space="preserve"> -&gt; </w:t>
+      </w:r>
+      <w:proofErr w:type="spellStart"/>
+      <w:r>
+        <w:t>Program.cs</w:t>
+      </w:r>
+      <w:proofErr w:type="spellEnd"/>
+      <w:r>
+        <w:t xml:space="preserve"> -&gt; </w:t>
+      </w:r>
+      <w:proofErr w:type="spellStart"/>
+      <w:r>
+        <w:t>Register</w:t>
+      </w:r>
+      <w:proofErr w:type="spellEnd"/>
+      <w:r>
+        <w:t xml:space="preserve"> Kafka</w:t>
       </w:r>
       <w:r>
         <w:br/>
       </w:r>
       <w:r>
         <w:rPr>
+          <w:noProof/>
           <w:u w:val="single"/>
         </w:rPr>
         <w:drawing>
@@ -1080,7 +1680,411 @@
         </w:rPr>
       </w:pPr>
       <w:r>
-        <w:t>Test in swagger Docker control center</w:t>
+        <w:t xml:space="preserve">Test in </w:t>
+      </w:r>
+      <w:proofErr w:type="spellStart"/>
+      <w:r>
+        <w:t>swagger</w:t>
+      </w:r>
+      <w:proofErr w:type="spellEnd"/>
+      <w:r>
+        <w:t xml:space="preserve"> Docker control center</w:t>
+      </w:r>
+    </w:p>
+    <w:p>
+      <w:pPr>
+        <w:pStyle w:val="Prrafodelista"/>
+        <w:numPr>
+          <w:ilvl w:val="0"/>
+          <w:numId w:val="1"/>
+        </w:numPr>
+        <w:rPr>
+          <w:u w:val="single"/>
+        </w:rPr>
+      </w:pPr>
+      <w:proofErr w:type="spellStart"/>
+      <w:r>
+        <w:t>Shared</w:t>
+      </w:r>
+      <w:proofErr w:type="spellEnd"/>
+      <w:r>
+        <w:t xml:space="preserve"> (</w:t>
+      </w:r>
+      <w:proofErr w:type="spellStart"/>
+      <w:r>
+        <w:t>Order</w:t>
+      </w:r>
+      <w:proofErr w:type="spellEnd"/>
+      <w:r>
+        <w:t>)</w:t>
+      </w:r>
+    </w:p>
+    <w:p>
+      <w:pPr>
+        <w:pStyle w:val="Prrafodelista"/>
+        <w:numPr>
+          <w:ilvl w:val="1"/>
+          <w:numId w:val="1"/>
+        </w:numPr>
+        <w:rPr>
+          <w:u w:val="single"/>
+        </w:rPr>
+      </w:pPr>
+      <w:proofErr w:type="spellStart"/>
+      <w:r>
+        <w:t>Add</w:t>
+      </w:r>
+      <w:proofErr w:type="spellEnd"/>
+      <w:r>
+        <w:t xml:space="preserve"> </w:t>
+      </w:r>
+      <w:proofErr w:type="spellStart"/>
+      <w:r>
+        <w:t>class</w:t>
+      </w:r>
+      <w:proofErr w:type="spellEnd"/>
+      <w:r>
+        <w:t xml:space="preserve"> </w:t>
+      </w:r>
+      <w:proofErr w:type="spellStart"/>
+      <w:r>
+        <w:t>Order</w:t>
+      </w:r>
+      <w:proofErr w:type="spellEnd"/>
+      <w:r>
+        <w:br/>
+      </w:r>
+      <w:r>
+        <w:rPr>
+          <w:u w:val="single"/>
+        </w:rPr>
+        <w:drawing>
+          <wp:inline distT="0" distB="0" distL="0" distR="0" wp14:anchorId="4C58C0CE" wp14:editId="427CECD7">
+            <wp:extent cx="3705225" cy="1628225"/>
+            <wp:effectExtent l="0" t="0" r="0" b="0"/>
+            <wp:docPr id="946724217" name="Imagen 1" descr="Interfaz de usuario gráfica, Texto, Aplicación&#10;&#10;El contenido generado por IA puede ser incorrecto."/>
+            <wp:cNvGraphicFramePr>
+              <a:graphicFrameLocks xmlns:a="http://schemas.openxmlformats.org/drawingml/2006/main" noChangeAspect="1"/>
+            </wp:cNvGraphicFramePr>
+            <a:graphic xmlns:a="http://schemas.openxmlformats.org/drawingml/2006/main">
+              <a:graphicData uri="http://schemas.openxmlformats.org/drawingml/2006/picture">
+                <pic:pic xmlns:pic="http://schemas.openxmlformats.org/drawingml/2006/picture">
+                  <pic:nvPicPr>
+                    <pic:cNvPr id="946724217" name="Imagen 1" descr="Interfaz de usuario gráfica, Texto, Aplicación&#10;&#10;El contenido generado por IA puede ser incorrecto."/>
+                    <pic:cNvPicPr/>
+                  </pic:nvPicPr>
+                  <pic:blipFill>
+                    <a:blip r:embed="rId19"/>
+                    <a:stretch>
+                      <a:fillRect/>
+                    </a:stretch>
+                  </pic:blipFill>
+                  <pic:spPr>
+                    <a:xfrm>
+                      <a:off x="0" y="0"/>
+                      <a:ext cx="3711146" cy="1630827"/>
+                    </a:xfrm>
+                    <a:prstGeom prst="rect">
+                      <a:avLst/>
+                    </a:prstGeom>
+                  </pic:spPr>
+                </pic:pic>
+              </a:graphicData>
+            </a:graphic>
+          </wp:inline>
+        </w:drawing>
+      </w:r>
+    </w:p>
+    <w:p>
+      <w:pPr>
+        <w:pStyle w:val="Prrafodelista"/>
+        <w:numPr>
+          <w:ilvl w:val="0"/>
+          <w:numId w:val="1"/>
+        </w:numPr>
+        <w:rPr>
+          <w:u w:val="single"/>
+        </w:rPr>
+      </w:pPr>
+      <w:proofErr w:type="spellStart"/>
+      <w:r>
+        <w:lastRenderedPageBreak/>
+        <w:t>OrderAPI</w:t>
+      </w:r>
+      <w:proofErr w:type="spellEnd"/>
+    </w:p>
+    <w:p>
+      <w:pPr>
+        <w:pStyle w:val="Prrafodelista"/>
+        <w:numPr>
+          <w:ilvl w:val="1"/>
+          <w:numId w:val="1"/>
+        </w:numPr>
+        <w:rPr>
+          <w:u w:val="single"/>
+        </w:rPr>
+      </w:pPr>
+      <w:proofErr w:type="spellStart"/>
+      <w:r>
+        <w:t>Add</w:t>
+      </w:r>
+      <w:proofErr w:type="spellEnd"/>
+      <w:r>
+        <w:t xml:space="preserve"> folder -&gt; </w:t>
+      </w:r>
+      <w:proofErr w:type="spellStart"/>
+      <w:r>
+        <w:t>OrderServices</w:t>
+      </w:r>
+      <w:proofErr w:type="spellEnd"/>
+      <w:r>
+        <w:t xml:space="preserve"> -&gt; new </w:t>
+      </w:r>
+      <w:proofErr w:type="gramStart"/>
+      <w:r>
+        <w:t>interface</w:t>
+      </w:r>
+      <w:proofErr w:type="gramEnd"/>
+      <w:r>
+        <w:t xml:space="preserve">-&gt; </w:t>
+      </w:r>
+      <w:proofErr w:type="spellStart"/>
+      <w:r>
+        <w:t>IOrderService</w:t>
+      </w:r>
+      <w:proofErr w:type="spellEnd"/>
+      <w:r>
+        <w:t xml:space="preserve"> -&gt; </w:t>
+      </w:r>
+      <w:proofErr w:type="spellStart"/>
+      <w:r>
+        <w:t>Implement</w:t>
+      </w:r>
+      <w:proofErr w:type="spellEnd"/>
+      <w:r>
+        <w:t xml:space="preserve"> Interface</w:t>
+      </w:r>
+      <w:r>
+        <w:br/>
+      </w:r>
+      <w:r>
+        <w:rPr>
+          <w:u w:val="single"/>
+        </w:rPr>
+        <w:drawing>
+          <wp:inline distT="0" distB="0" distL="0" distR="0" wp14:anchorId="16683BA7" wp14:editId="2240FCAF">
+            <wp:extent cx="5134692" cy="1095528"/>
+            <wp:effectExtent l="0" t="0" r="8890" b="9525"/>
+            <wp:docPr id="1431201655" name="Imagen 1" descr="Texto&#10;&#10;El contenido generado por IA puede ser incorrecto."/>
+            <wp:cNvGraphicFramePr>
+              <a:graphicFrameLocks xmlns:a="http://schemas.openxmlformats.org/drawingml/2006/main" noChangeAspect="1"/>
+            </wp:cNvGraphicFramePr>
+            <a:graphic xmlns:a="http://schemas.openxmlformats.org/drawingml/2006/main">
+              <a:graphicData uri="http://schemas.openxmlformats.org/drawingml/2006/picture">
+                <pic:pic xmlns:pic="http://schemas.openxmlformats.org/drawingml/2006/picture">
+                  <pic:nvPicPr>
+                    <pic:cNvPr id="1431201655" name="Imagen 1" descr="Texto&#10;&#10;El contenido generado por IA puede ser incorrecto."/>
+                    <pic:cNvPicPr/>
+                  </pic:nvPicPr>
+                  <pic:blipFill>
+                    <a:blip r:embed="rId20"/>
+                    <a:stretch>
+                      <a:fillRect/>
+                    </a:stretch>
+                  </pic:blipFill>
+                  <pic:spPr>
+                    <a:xfrm>
+                      <a:off x="0" y="0"/>
+                      <a:ext cx="5134692" cy="1095528"/>
+                    </a:xfrm>
+                    <a:prstGeom prst="rect">
+                      <a:avLst/>
+                    </a:prstGeom>
+                  </pic:spPr>
+                </pic:pic>
+              </a:graphicData>
+            </a:graphic>
+          </wp:inline>
+        </w:drawing>
+      </w:r>
+      <w:r>
+        <w:br/>
+      </w:r>
+      <w:r>
+        <w:rPr>
+          <w:u w:val="single"/>
+        </w:rPr>
+        <w:drawing>
+          <wp:inline distT="0" distB="0" distL="0" distR="0" wp14:anchorId="010D28F3" wp14:editId="429281AA">
+            <wp:extent cx="5141978" cy="2543175"/>
+            <wp:effectExtent l="0" t="0" r="1905" b="0"/>
+            <wp:docPr id="1614081853" name="Imagen 1" descr="Texto&#10;&#10;El contenido generado por IA puede ser incorrecto."/>
+            <wp:cNvGraphicFramePr>
+              <a:graphicFrameLocks xmlns:a="http://schemas.openxmlformats.org/drawingml/2006/main" noChangeAspect="1"/>
+            </wp:cNvGraphicFramePr>
+            <a:graphic xmlns:a="http://schemas.openxmlformats.org/drawingml/2006/main">
+              <a:graphicData uri="http://schemas.openxmlformats.org/drawingml/2006/picture">
+                <pic:pic xmlns:pic="http://schemas.openxmlformats.org/drawingml/2006/picture">
+                  <pic:nvPicPr>
+                    <pic:cNvPr id="1614081853" name="Imagen 1" descr="Texto&#10;&#10;El contenido generado por IA puede ser incorrecto."/>
+                    <pic:cNvPicPr/>
+                  </pic:nvPicPr>
+                  <pic:blipFill>
+                    <a:blip r:embed="rId21"/>
+                    <a:stretch>
+                      <a:fillRect/>
+                    </a:stretch>
+                  </pic:blipFill>
+                  <pic:spPr>
+                    <a:xfrm>
+                      <a:off x="0" y="0"/>
+                      <a:ext cx="5142975" cy="2543668"/>
+                    </a:xfrm>
+                    <a:prstGeom prst="rect">
+                      <a:avLst/>
+                    </a:prstGeom>
+                  </pic:spPr>
+                </pic:pic>
+              </a:graphicData>
+            </a:graphic>
+          </wp:inline>
+        </w:drawing>
+      </w:r>
+      <w:r>
+        <w:br/>
+      </w:r>
+      <w:r>
+        <w:rPr>
+          <w:u w:val="single"/>
+        </w:rPr>
+        <w:drawing>
+          <wp:inline distT="0" distB="0" distL="0" distR="0" wp14:anchorId="7A25275F" wp14:editId="58F8132B">
+            <wp:extent cx="5191757" cy="1076325"/>
+            <wp:effectExtent l="0" t="0" r="9525" b="0"/>
+            <wp:docPr id="2114763493" name="Imagen 1" descr="Texto&#10;&#10;El contenido generado por IA puede ser incorrecto."/>
+            <wp:cNvGraphicFramePr>
+              <a:graphicFrameLocks xmlns:a="http://schemas.openxmlformats.org/drawingml/2006/main" noChangeAspect="1"/>
+            </wp:cNvGraphicFramePr>
+            <a:graphic xmlns:a="http://schemas.openxmlformats.org/drawingml/2006/main">
+              <a:graphicData uri="http://schemas.openxmlformats.org/drawingml/2006/picture">
+                <pic:pic xmlns:pic="http://schemas.openxmlformats.org/drawingml/2006/picture">
+                  <pic:nvPicPr>
+                    <pic:cNvPr id="2114763493" name="Imagen 1" descr="Texto&#10;&#10;El contenido generado por IA puede ser incorrecto."/>
+                    <pic:cNvPicPr/>
+                  </pic:nvPicPr>
+                  <pic:blipFill>
+                    <a:blip r:embed="rId22"/>
+                    <a:stretch>
+                      <a:fillRect/>
+                    </a:stretch>
+                  </pic:blipFill>
+                  <pic:spPr>
+                    <a:xfrm>
+                      <a:off x="0" y="0"/>
+                      <a:ext cx="5200117" cy="1078058"/>
+                    </a:xfrm>
+                    <a:prstGeom prst="rect">
+                      <a:avLst/>
+                    </a:prstGeom>
+                  </pic:spPr>
+                </pic:pic>
+              </a:graphicData>
+            </a:graphic>
+          </wp:inline>
+        </w:drawing>
+      </w:r>
+    </w:p>
+    <w:p>
+      <w:pPr>
+        <w:pStyle w:val="Prrafodelista"/>
+        <w:numPr>
+          <w:ilvl w:val="0"/>
+          <w:numId w:val="1"/>
+        </w:numPr>
+        <w:rPr>
+          <w:u w:val="single"/>
+        </w:rPr>
+      </w:pPr>
+      <w:proofErr w:type="spellStart"/>
+      <w:r>
+        <w:t>Shared</w:t>
+      </w:r>
+      <w:proofErr w:type="spellEnd"/>
+    </w:p>
+    <w:p>
+      <w:pPr>
+        <w:pStyle w:val="Prrafodelista"/>
+        <w:numPr>
+          <w:ilvl w:val="1"/>
+          <w:numId w:val="1"/>
+        </w:numPr>
+        <w:rPr>
+          <w:u w:val="single"/>
+        </w:rPr>
+      </w:pPr>
+      <w:proofErr w:type="spellStart"/>
+      <w:r>
+        <w:t>Add</w:t>
+      </w:r>
+      <w:proofErr w:type="spellEnd"/>
+      <w:r>
+        <w:t xml:space="preserve"> </w:t>
+      </w:r>
+      <w:proofErr w:type="spellStart"/>
+      <w:r>
+        <w:t>class</w:t>
+      </w:r>
+      <w:proofErr w:type="spellEnd"/>
+      <w:r>
+        <w:t xml:space="preserve"> -&gt; </w:t>
+      </w:r>
+      <w:proofErr w:type="spellStart"/>
+      <w:r>
+        <w:t>OrderSummary</w:t>
+      </w:r>
+      <w:proofErr w:type="spellEnd"/>
+      <w:r>
+        <w:br/>
+      </w:r>
+      <w:r>
+        <w:rPr>
+          <w:u w:val="single"/>
+        </w:rPr>
+        <w:drawing>
+          <wp:inline distT="0" distB="0" distL="0" distR="0" wp14:anchorId="32CEF4FD" wp14:editId="5F4BC15D">
+            <wp:extent cx="5162550" cy="2571750"/>
+            <wp:effectExtent l="0" t="0" r="0" b="0"/>
+            <wp:docPr id="904801515" name="Imagen 1" descr="Captura de pantalla de computadora&#10;&#10;El contenido generado por IA puede ser incorrecto."/>
+            <wp:cNvGraphicFramePr>
+              <a:graphicFrameLocks xmlns:a="http://schemas.openxmlformats.org/drawingml/2006/main" noChangeAspect="1"/>
+            </wp:cNvGraphicFramePr>
+            <a:graphic xmlns:a="http://schemas.openxmlformats.org/drawingml/2006/main">
+              <a:graphicData uri="http://schemas.openxmlformats.org/drawingml/2006/picture">
+                <pic:pic xmlns:pic="http://schemas.openxmlformats.org/drawingml/2006/picture">
+                  <pic:nvPicPr>
+                    <pic:cNvPr id="904801515" name="Imagen 1" descr="Captura de pantalla de computadora&#10;&#10;El contenido generado por IA puede ser incorrecto."/>
+                    <pic:cNvPicPr/>
+                  </pic:nvPicPr>
+                  <pic:blipFill>
+                    <a:blip r:embed="rId23"/>
+                    <a:stretch>
+                      <a:fillRect/>
+                    </a:stretch>
+                  </pic:blipFill>
+                  <pic:spPr>
+                    <a:xfrm>
+                      <a:off x="0" y="0"/>
+                      <a:ext cx="5163271" cy="2572109"/>
+                    </a:xfrm>
+                    <a:prstGeom prst="rect">
+                      <a:avLst/>
+                    </a:prstGeom>
+                  </pic:spPr>
+                </pic:pic>
+              </a:graphicData>
+            </a:graphic>
+          </wp:inline>
+        </w:drawing>
       </w:r>
     </w:p>
     <w:sectPr>

</xml_diff>

<commit_message>
OrderAPI -> Add folder -> OrderServices -> new interface-> IOrderService -> Implement Interface
Shared
  Add class -> OrderSummary
  OrderApi
  Add Controller -> OrderController.cs
  OrderAPI -> Program.cs (Consumer)
   Register
Build solution
Launch solution
Launch orderApì
</commit_message>
<xml_diff>
--- a/NET_8_Kafka_Microservices.docx
+++ b/NET_8_Kafka_Microservices.docx
@@ -25,19 +25,9 @@
           <w:numId w:val="1"/>
         </w:numPr>
       </w:pPr>
-      <w:proofErr w:type="spellStart"/>
-      <w:r>
-        <w:t>Blank</w:t>
-      </w:r>
-      <w:proofErr w:type="spellEnd"/>
-      <w:r>
-        <w:t xml:space="preserve"> </w:t>
-      </w:r>
-      <w:proofErr w:type="spellStart"/>
-      <w:r>
-        <w:t>solution</w:t>
-      </w:r>
-      <w:proofErr w:type="spellEnd"/>
+      <w:r>
+        <w:t>Blank solution</w:t>
+      </w:r>
     </w:p>
     <w:p>
       <w:pPr>
@@ -47,48 +37,9 @@
           <w:numId w:val="1"/>
         </w:numPr>
       </w:pPr>
-      <w:proofErr w:type="spellStart"/>
-      <w:r>
-        <w:t>Create</w:t>
-      </w:r>
-      <w:proofErr w:type="spellEnd"/>
-      <w:r>
-        <w:t xml:space="preserve"> </w:t>
-      </w:r>
-      <w:proofErr w:type="spellStart"/>
-      <w:r>
-        <w:t>class</w:t>
-      </w:r>
-      <w:proofErr w:type="spellEnd"/>
-      <w:r>
-        <w:t xml:space="preserve"> </w:t>
-      </w:r>
-      <w:proofErr w:type="spellStart"/>
-      <w:r>
-        <w:t>library</w:t>
-      </w:r>
-      <w:proofErr w:type="spellEnd"/>
-      <w:r>
-        <w:t xml:space="preserve"> </w:t>
-      </w:r>
-      <w:proofErr w:type="spellStart"/>
-      <w:r>
-        <w:t>projet</w:t>
-      </w:r>
-      <w:proofErr w:type="spellEnd"/>
-      <w:r>
-        <w:t xml:space="preserve"> (</w:t>
-      </w:r>
-      <w:proofErr w:type="spellStart"/>
-      <w:proofErr w:type="gramStart"/>
-      <w:r>
-        <w:t>Shared</w:t>
-      </w:r>
-      <w:proofErr w:type="spellEnd"/>
-      <w:r>
-        <w:t xml:space="preserve"> )</w:t>
-      </w:r>
-      <w:proofErr w:type="gramEnd"/>
+      <w:r>
+        <w:t>Create class library projet (Shared )</w:t>
+      </w:r>
     </w:p>
     <w:p>
       <w:pPr>
@@ -98,19 +49,9 @@
           <w:numId w:val="1"/>
         </w:numPr>
       </w:pPr>
-      <w:proofErr w:type="spellStart"/>
-      <w:r>
-        <w:t>Create</w:t>
-      </w:r>
-      <w:proofErr w:type="spellEnd"/>
-      <w:r>
-        <w:t xml:space="preserve"> new Project (ASP.NET Core Web API)-&gt; </w:t>
-      </w:r>
-      <w:proofErr w:type="spellStart"/>
-      <w:r>
-        <w:t>ProductAPI</w:t>
-      </w:r>
-      <w:proofErr w:type="spellEnd"/>
+      <w:r>
+        <w:t>Create new Project (ASP.NET Core Web API)-&gt; ProductAPI</w:t>
+      </w:r>
     </w:p>
     <w:p>
       <w:pPr>
@@ -120,19 +61,9 @@
           <w:numId w:val="1"/>
         </w:numPr>
       </w:pPr>
-      <w:proofErr w:type="spellStart"/>
-      <w:r>
-        <w:t>Create</w:t>
-      </w:r>
-      <w:proofErr w:type="spellEnd"/>
-      <w:r>
-        <w:t xml:space="preserve"> new Project (ASP.NET Core Web API)-&gt; </w:t>
-      </w:r>
-      <w:proofErr w:type="spellStart"/>
-      <w:r>
-        <w:t>OrderAPI</w:t>
-      </w:r>
-      <w:proofErr w:type="spellEnd"/>
+      <w:r>
+        <w:t>Create new Project (ASP.NET Core Web API)-&gt; OrderAPI</w:t>
+      </w:r>
     </w:p>
     <w:p>
       <w:pPr>
@@ -142,19 +73,9 @@
           <w:numId w:val="1"/>
         </w:numPr>
       </w:pPr>
-      <w:proofErr w:type="spellStart"/>
-      <w:r>
-        <w:t>Rebuild</w:t>
-      </w:r>
-      <w:proofErr w:type="spellEnd"/>
-      <w:r>
-        <w:t xml:space="preserve"> </w:t>
-      </w:r>
-      <w:proofErr w:type="spellStart"/>
-      <w:r>
-        <w:t>solution</w:t>
-      </w:r>
-      <w:proofErr w:type="spellEnd"/>
+      <w:r>
+        <w:t>Rebuild solution</w:t>
+      </w:r>
     </w:p>
     <w:p>
       <w:pPr>
@@ -164,19 +85,9 @@
           <w:numId w:val="1"/>
         </w:numPr>
       </w:pPr>
-      <w:proofErr w:type="spellStart"/>
-      <w:r>
-        <w:t>Order</w:t>
-      </w:r>
-      <w:proofErr w:type="spellEnd"/>
-      <w:r>
-        <w:t xml:space="preserve"> API </w:t>
-      </w:r>
-      <w:proofErr w:type="spellStart"/>
-      <w:r>
-        <w:t>Packages</w:t>
-      </w:r>
-      <w:proofErr w:type="spellEnd"/>
+      <w:r>
+        <w:t>Order API Packages</w:t>
+      </w:r>
     </w:p>
     <w:p>
       <w:pPr>
@@ -186,11 +97,9 @@
           <w:numId w:val="1"/>
         </w:numPr>
       </w:pPr>
-      <w:proofErr w:type="spellStart"/>
       <w:r>
         <w:t>Confluent.Kafka</w:t>
       </w:r>
-      <w:proofErr w:type="spellEnd"/>
     </w:p>
     <w:p>
       <w:pPr>
@@ -200,13 +109,8 @@
           <w:numId w:val="1"/>
         </w:numPr>
       </w:pPr>
-      <w:proofErr w:type="spellStart"/>
-      <w:r>
-        <w:t>Product</w:t>
-      </w:r>
-      <w:proofErr w:type="spellEnd"/>
-      <w:r>
-        <w:t xml:space="preserve"> API</w:t>
+      <w:r>
+        <w:t>Product API</w:t>
       </w:r>
     </w:p>
     <w:p>
@@ -217,11 +121,9 @@
           <w:numId w:val="1"/>
         </w:numPr>
       </w:pPr>
-      <w:proofErr w:type="spellStart"/>
       <w:r>
         <w:t>Confluent.Kafka</w:t>
       </w:r>
-      <w:proofErr w:type="spellEnd"/>
     </w:p>
     <w:p>
       <w:pPr>
@@ -231,19 +133,9 @@
           <w:numId w:val="1"/>
         </w:numPr>
       </w:pPr>
-      <w:proofErr w:type="spellStart"/>
-      <w:r>
-        <w:t>Rebuild</w:t>
-      </w:r>
-      <w:proofErr w:type="spellEnd"/>
-      <w:r>
-        <w:t xml:space="preserve"> </w:t>
-      </w:r>
-      <w:proofErr w:type="spellStart"/>
-      <w:r>
-        <w:t>solution</w:t>
-      </w:r>
-      <w:proofErr w:type="spellEnd"/>
+      <w:r>
+        <w:t>Rebuild solution</w:t>
+      </w:r>
     </w:p>
     <w:p>
       <w:pPr>
@@ -253,13 +145,8 @@
           <w:numId w:val="1"/>
         </w:numPr>
       </w:pPr>
-      <w:proofErr w:type="spellStart"/>
-      <w:r>
-        <w:t>Start</w:t>
-      </w:r>
-      <w:proofErr w:type="spellEnd"/>
-      <w:r>
-        <w:t xml:space="preserve"> Docker desktop</w:t>
+      <w:r>
+        <w:t>Start Docker desktop</w:t>
       </w:r>
     </w:p>
     <w:p>
@@ -270,24 +157,11 @@
           <w:numId w:val="1"/>
         </w:numPr>
       </w:pPr>
-      <w:proofErr w:type="spellStart"/>
-      <w:r>
-        <w:t>Create</w:t>
-      </w:r>
-      <w:proofErr w:type="spellEnd"/>
-      <w:r>
-        <w:t xml:space="preserve"> </w:t>
-      </w:r>
-      <w:r>
-        <w:t>Docker-</w:t>
-      </w:r>
-      <w:proofErr w:type="spellStart"/>
-      <w:r>
-        <w:t>Compose</w:t>
-      </w:r>
-      <w:proofErr w:type="spellEnd"/>
-      <w:r>
-        <w:t xml:space="preserve"> File</w:t>
+      <w:r>
+        <w:t xml:space="preserve">Create </w:t>
+      </w:r>
+      <w:r>
+        <w:t>Docker-Compose File</w:t>
       </w:r>
     </w:p>
     <w:p>
@@ -319,154 +193,12 @@
         </w:numPr>
       </w:pPr>
       <w:hyperlink r:id="rId6" w:history="1">
-        <w:proofErr w:type="spellStart"/>
         <w:r>
           <w:rPr>
             <w:rStyle w:val="Hipervnculo"/>
           </w:rPr>
-          <w:t>cp</w:t>
+          <w:t>cp-all-in-one/cp-all-in-one/docker-compose.yml at 7.9.0-post · confluentinc/cp-all-in-one</w:t>
         </w:r>
-        <w:proofErr w:type="spellEnd"/>
-        <w:r>
-          <w:rPr>
-            <w:rStyle w:val="Hipervnculo"/>
-          </w:rPr>
-          <w:t>-</w:t>
-        </w:r>
-        <w:proofErr w:type="spellStart"/>
-        <w:r>
-          <w:rPr>
-            <w:rStyle w:val="Hipervnculo"/>
-          </w:rPr>
-          <w:t>all</w:t>
-        </w:r>
-        <w:proofErr w:type="spellEnd"/>
-        <w:r>
-          <w:rPr>
-            <w:rStyle w:val="Hipervnculo"/>
-          </w:rPr>
-          <w:t>-</w:t>
-        </w:r>
-        <w:proofErr w:type="spellStart"/>
-        <w:r>
-          <w:rPr>
-            <w:rStyle w:val="Hipervnculo"/>
-          </w:rPr>
-          <w:t>in-one</w:t>
-        </w:r>
-        <w:proofErr w:type="spellEnd"/>
-        <w:r>
-          <w:rPr>
-            <w:rStyle w:val="Hipervnculo"/>
-          </w:rPr>
-          <w:t>/</w:t>
-        </w:r>
-        <w:proofErr w:type="spellStart"/>
-        <w:r>
-          <w:rPr>
-            <w:rStyle w:val="Hipervnculo"/>
-          </w:rPr>
-          <w:t>cp</w:t>
-        </w:r>
-        <w:proofErr w:type="spellEnd"/>
-        <w:r>
-          <w:rPr>
-            <w:rStyle w:val="Hipervnculo"/>
-          </w:rPr>
-          <w:t>-</w:t>
-        </w:r>
-        <w:proofErr w:type="spellStart"/>
-        <w:r>
-          <w:rPr>
-            <w:rStyle w:val="Hipervnculo"/>
-          </w:rPr>
-          <w:t>all</w:t>
-        </w:r>
-        <w:proofErr w:type="spellEnd"/>
-        <w:r>
-          <w:rPr>
-            <w:rStyle w:val="Hipervnculo"/>
-          </w:rPr>
-          <w:t>-</w:t>
-        </w:r>
-        <w:proofErr w:type="spellStart"/>
-        <w:r>
-          <w:rPr>
-            <w:rStyle w:val="Hipervnculo"/>
-          </w:rPr>
-          <w:t>in-one</w:t>
-        </w:r>
-        <w:proofErr w:type="spellEnd"/>
-        <w:r>
-          <w:rPr>
-            <w:rStyle w:val="Hipervnculo"/>
-          </w:rPr>
-          <w:t>/</w:t>
-        </w:r>
-        <w:proofErr w:type="spellStart"/>
-        <w:r>
-          <w:rPr>
-            <w:rStyle w:val="Hipervnculo"/>
-          </w:rPr>
-          <w:t>docker-compose.yml</w:t>
-        </w:r>
-        <w:proofErr w:type="spellEnd"/>
-        <w:r>
-          <w:rPr>
-            <w:rStyle w:val="Hipervnculo"/>
-          </w:rPr>
-          <w:t xml:space="preserve"> at 7.9.0-post · </w:t>
-        </w:r>
-        <w:proofErr w:type="spellStart"/>
-        <w:r>
-          <w:rPr>
-            <w:rStyle w:val="Hipervnculo"/>
-          </w:rPr>
-          <w:t>confluentinc</w:t>
-        </w:r>
-        <w:proofErr w:type="spellEnd"/>
-        <w:r>
-          <w:rPr>
-            <w:rStyle w:val="Hipervnculo"/>
-          </w:rPr>
-          <w:t>/</w:t>
-        </w:r>
-        <w:proofErr w:type="spellStart"/>
-        <w:r>
-          <w:rPr>
-            <w:rStyle w:val="Hipervnculo"/>
-          </w:rPr>
-          <w:t>cp</w:t>
-        </w:r>
-        <w:proofErr w:type="spellEnd"/>
-        <w:r>
-          <w:rPr>
-            <w:rStyle w:val="Hipervnculo"/>
-          </w:rPr>
-          <w:t>-</w:t>
-        </w:r>
-        <w:proofErr w:type="spellStart"/>
-        <w:r>
-          <w:rPr>
-            <w:rStyle w:val="Hipervnculo"/>
-          </w:rPr>
-          <w:t>all</w:t>
-        </w:r>
-        <w:proofErr w:type="spellEnd"/>
-        <w:r>
-          <w:rPr>
-            <w:rStyle w:val="Hipervnculo"/>
-          </w:rPr>
-          <w:t>-</w:t>
-        </w:r>
-        <w:proofErr w:type="spellStart"/>
-        <w:r>
-          <w:rPr>
-            <w:rStyle w:val="Hipervnculo"/>
-          </w:rPr>
-          <w:t>in-one</w:t>
-        </w:r>
-        <w:proofErr w:type="spellEnd"/>
       </w:hyperlink>
       <w:r>
         <w:t xml:space="preserve"> </w:t>
@@ -480,37 +212,80 @@
           <w:numId w:val="1"/>
         </w:numPr>
       </w:pPr>
-      <w:proofErr w:type="spellStart"/>
-      <w:r>
-        <w:t>OrderAPI</w:t>
-      </w:r>
-      <w:proofErr w:type="spellEnd"/>
-      <w:r>
-        <w:t xml:space="preserve"> -&gt; new </w:t>
-      </w:r>
-      <w:proofErr w:type="spellStart"/>
-      <w:r>
-        <w:t>item</w:t>
-      </w:r>
-      <w:proofErr w:type="spellEnd"/>
-      <w:r>
-        <w:t>-&gt;Docker-</w:t>
-      </w:r>
-      <w:proofErr w:type="spellStart"/>
-      <w:r>
-        <w:t>compose.yml</w:t>
-      </w:r>
-      <w:proofErr w:type="spellEnd"/>
+      <w:r>
+        <w:t>OrderAPI -&gt; new item</w:t>
+      </w:r>
+      <w:r>
+        <w:t>-&gt;Docker-compose.yml (copy-paste a) file)</w:t>
+      </w:r>
+    </w:p>
+    <w:p>
+      <w:pPr>
+        <w:pStyle w:val="Prrafodelista"/>
+        <w:numPr>
+          <w:ilvl w:val="1"/>
+          <w:numId w:val="1"/>
+        </w:numPr>
+      </w:pPr>
+      <w:r>
+        <w:t>Open package manager console</w:t>
+      </w:r>
+    </w:p>
+    <w:p>
+      <w:pPr>
+        <w:pStyle w:val="Prrafodelista"/>
+        <w:numPr>
+          <w:ilvl w:val="1"/>
+          <w:numId w:val="1"/>
+        </w:numPr>
+      </w:pPr>
+      <w:r>
+        <w:t>Docker-compose.yml -&gt; open container folder</w:t>
+      </w:r>
+    </w:p>
+    <w:p>
+      <w:pPr>
+        <w:pStyle w:val="Prrafodelista"/>
+        <w:numPr>
+          <w:ilvl w:val="1"/>
+          <w:numId w:val="1"/>
+        </w:numPr>
+      </w:pPr>
+      <w:r>
+        <w:t>Move Docker-compose file to solution root folder</w:t>
+      </w:r>
+    </w:p>
+    <w:p>
+      <w:pPr>
+        <w:pStyle w:val="Prrafodelista"/>
+        <w:numPr>
+          <w:ilvl w:val="0"/>
+          <w:numId w:val="1"/>
+        </w:numPr>
+      </w:pPr>
+      <w:r>
+        <w:t>Kafka</w:t>
+      </w:r>
+    </w:p>
+    <w:p>
+      <w:pPr>
+        <w:pStyle w:val="Prrafodelista"/>
+        <w:numPr>
+          <w:ilvl w:val="1"/>
+          <w:numId w:val="1"/>
+        </w:numPr>
+      </w:pPr>
+      <w:r>
+        <w:t>Open powerrshell in solution folder</w:t>
+      </w:r>
       <w:r>
         <w:t xml:space="preserve"> (</w:t>
       </w:r>
-      <w:proofErr w:type="spellStart"/>
-      <w:r>
-        <w:t>copy</w:t>
-      </w:r>
-      <w:proofErr w:type="spellEnd"/>
-      <w:r>
-        <w:t>-paste a) file)</w:t>
+      <w:r>
+        <w:t>D:\Proyectos\Microservices\Microservices_Kafka_NET\DemoServicesWithApacheKafka&gt;</w:t>
+      </w:r>
+      <w:r>
+        <w:t>)</w:t>
       </w:r>
     </w:p>
     <w:p>
@@ -522,166 +297,7 @@
         </w:numPr>
       </w:pPr>
       <w:r>
-        <w:t xml:space="preserve">Open </w:t>
-      </w:r>
-      <w:proofErr w:type="spellStart"/>
-      <w:r>
-        <w:t>package</w:t>
-      </w:r>
-      <w:proofErr w:type="spellEnd"/>
-      <w:r>
-        <w:t xml:space="preserve"> </w:t>
-      </w:r>
-      <w:proofErr w:type="gramStart"/>
-      <w:r>
-        <w:t>manager</w:t>
-      </w:r>
-      <w:proofErr w:type="gramEnd"/>
-      <w:r>
-        <w:t xml:space="preserve"> </w:t>
-      </w:r>
-      <w:proofErr w:type="spellStart"/>
-      <w:r>
-        <w:t>console</w:t>
-      </w:r>
-      <w:proofErr w:type="spellEnd"/>
-    </w:p>
-    <w:p>
-      <w:pPr>
-        <w:pStyle w:val="Prrafodelista"/>
-        <w:numPr>
-          <w:ilvl w:val="1"/>
-          <w:numId w:val="1"/>
-        </w:numPr>
-      </w:pPr>
-      <w:r>
-        <w:t>Docker-</w:t>
-      </w:r>
-      <w:proofErr w:type="spellStart"/>
-      <w:r>
-        <w:t>compose.yml</w:t>
-      </w:r>
-      <w:proofErr w:type="spellEnd"/>
-      <w:r>
-        <w:t xml:space="preserve"> -&gt; open container folder</w:t>
-      </w:r>
-    </w:p>
-    <w:p>
-      <w:pPr>
-        <w:pStyle w:val="Prrafodelista"/>
-        <w:numPr>
-          <w:ilvl w:val="1"/>
-          <w:numId w:val="1"/>
-        </w:numPr>
-      </w:pPr>
-      <w:proofErr w:type="spellStart"/>
-      <w:r>
-        <w:t>Move</w:t>
-      </w:r>
-      <w:proofErr w:type="spellEnd"/>
-      <w:r>
-        <w:t xml:space="preserve"> Docker-</w:t>
-      </w:r>
-      <w:proofErr w:type="spellStart"/>
-      <w:r>
-        <w:t>compose</w:t>
-      </w:r>
-      <w:proofErr w:type="spellEnd"/>
-      <w:r>
-        <w:t xml:space="preserve"> file </w:t>
-      </w:r>
-      <w:proofErr w:type="spellStart"/>
-      <w:r>
-        <w:t>to</w:t>
-      </w:r>
-      <w:proofErr w:type="spellEnd"/>
-      <w:r>
-        <w:t xml:space="preserve"> </w:t>
-      </w:r>
-      <w:proofErr w:type="spellStart"/>
-      <w:r>
-        <w:t>solution</w:t>
-      </w:r>
-      <w:proofErr w:type="spellEnd"/>
-      <w:r>
-        <w:t xml:space="preserve"> </w:t>
-      </w:r>
-      <w:proofErr w:type="spellStart"/>
-      <w:r>
-        <w:t>root</w:t>
-      </w:r>
-      <w:proofErr w:type="spellEnd"/>
-      <w:r>
-        <w:t xml:space="preserve"> folder</w:t>
-      </w:r>
-    </w:p>
-    <w:p>
-      <w:pPr>
-        <w:pStyle w:val="Prrafodelista"/>
-        <w:numPr>
-          <w:ilvl w:val="0"/>
-          <w:numId w:val="1"/>
-        </w:numPr>
-      </w:pPr>
-      <w:r>
-        <w:t>Kafka</w:t>
-      </w:r>
-    </w:p>
-    <w:p>
-      <w:pPr>
-        <w:pStyle w:val="Prrafodelista"/>
-        <w:numPr>
-          <w:ilvl w:val="1"/>
-          <w:numId w:val="1"/>
-        </w:numPr>
-      </w:pPr>
-      <w:r>
-        <w:t xml:space="preserve">Open </w:t>
-      </w:r>
-      <w:proofErr w:type="spellStart"/>
-      <w:r>
-        <w:t>powerrshell</w:t>
-      </w:r>
-      <w:proofErr w:type="spellEnd"/>
-      <w:r>
-        <w:t xml:space="preserve"> in </w:t>
-      </w:r>
-      <w:proofErr w:type="spellStart"/>
-      <w:r>
-        <w:t>solution</w:t>
-      </w:r>
-      <w:proofErr w:type="spellEnd"/>
-      <w:r>
-        <w:t xml:space="preserve"> folder</w:t>
-      </w:r>
-      <w:r>
-        <w:t xml:space="preserve"> (</w:t>
-      </w:r>
-      <w:r>
-        <w:t>D:\Proyectos\Microservices\Microservices_Kafka_NET\DemoServicesWithApacheKafka&gt;</w:t>
-      </w:r>
-      <w:r>
-        <w:t>)</w:t>
-      </w:r>
-    </w:p>
-    <w:p>
-      <w:pPr>
-        <w:pStyle w:val="Prrafodelista"/>
-        <w:numPr>
-          <w:ilvl w:val="1"/>
-          <w:numId w:val="1"/>
-        </w:numPr>
-      </w:pPr>
-      <w:r>
-        <w:t>Docker-</w:t>
-      </w:r>
-      <w:proofErr w:type="spellStart"/>
-      <w:r>
-        <w:t>compose</w:t>
-      </w:r>
-      <w:proofErr w:type="spellEnd"/>
-      <w:r>
-        <w:t xml:space="preserve"> up</w:t>
+        <w:t>Docker-compose up</w:t>
       </w:r>
       <w:r>
         <w:br/>
@@ -736,15 +352,7 @@
         </w:numPr>
       </w:pPr>
       <w:r>
-        <w:t xml:space="preserve">Default </w:t>
-      </w:r>
-      <w:proofErr w:type="spellStart"/>
-      <w:r>
-        <w:t>port</w:t>
-      </w:r>
-      <w:proofErr w:type="spellEnd"/>
-      <w:r>
-        <w:t xml:space="preserve"> 9021</w:t>
+        <w:t>Default port 9021</w:t>
       </w:r>
     </w:p>
     <w:p>
@@ -757,15 +365,8 @@
       </w:pPr>
       <w:r>
         <w:lastRenderedPageBreak/>
-        <w:t>Browser: localhost:9021/</w:t>
-      </w:r>
-      <w:proofErr w:type="spellStart"/>
-      <w:proofErr w:type="gramStart"/>
-      <w:r>
-        <w:t>clusters</w:t>
-      </w:r>
-      <w:proofErr w:type="spellEnd"/>
-      <w:proofErr w:type="gramEnd"/>
+        <w:t>Browser: localhost:9021/clusters</w:t>
+      </w:r>
       <w:r>
         <w:br/>
       </w:r>
@@ -818,22 +419,12 @@
           <w:numId w:val="1"/>
         </w:numPr>
       </w:pPr>
-      <w:proofErr w:type="spellStart"/>
-      <w:r>
-        <w:t>Shared</w:t>
-      </w:r>
-      <w:proofErr w:type="spellEnd"/>
-      <w:r>
-        <w:t xml:space="preserve"> Project -&gt; </w:t>
-      </w:r>
-      <w:proofErr w:type="spellStart"/>
-      <w:r>
-        <w:t>modifi</w:t>
+      <w:r>
+        <w:t>Shared Project -&gt; modifi</w:t>
       </w:r>
       <w:r>
         <w:t>y</w:t>
       </w:r>
-      <w:proofErr w:type="spellEnd"/>
       <w:r>
         <w:t xml:space="preserve"> class1.css</w:t>
       </w:r>
@@ -841,13 +432,8 @@
         <w:t xml:space="preserve"> -&gt; Product.css</w:t>
       </w:r>
       <w:r>
-        <w:t xml:space="preserve"> -&gt; </w:t>
-      </w:r>
-      <w:proofErr w:type="spellStart"/>
-      <w:r>
-        <w:t>Properties</w:t>
-      </w:r>
-      <w:proofErr w:type="spellEnd"/>
+        <w:t xml:space="preserve"> -&gt; Properties</w:t>
+      </w:r>
     </w:p>
     <w:p>
       <w:pPr>
@@ -906,40 +492,17 @@
           <w:numId w:val="1"/>
         </w:numPr>
       </w:pPr>
-      <w:proofErr w:type="spellStart"/>
-      <w:r>
-        <w:t>Implement</w:t>
-      </w:r>
-      <w:proofErr w:type="spellEnd"/>
-      <w:r>
-        <w:t xml:space="preserve"> </w:t>
-      </w:r>
-      <w:proofErr w:type="spellStart"/>
-      <w:r>
-        <w:t>database</w:t>
-      </w:r>
-      <w:proofErr w:type="spellEnd"/>
-      <w:r>
-        <w:t xml:space="preserve"> (</w:t>
-      </w:r>
-      <w:proofErr w:type="spellStart"/>
-      <w:r>
-        <w:t>stati</w:t>
+      <w:r>
+        <w:t>Implement database</w:t>
+      </w:r>
+      <w:r>
+        <w:t xml:space="preserve"> (stati</w:t>
       </w:r>
       <w:r>
         <w:t>c</w:t>
       </w:r>
-      <w:proofErr w:type="spellEnd"/>
-      <w:r>
-        <w:t xml:space="preserve"> </w:t>
-      </w:r>
-      <w:proofErr w:type="spellStart"/>
-      <w:r>
-        <w:t>method</w:t>
-      </w:r>
-      <w:proofErr w:type="spellEnd"/>
-      <w:r>
-        <w:t>)</w:t>
+      <w:r>
+        <w:t xml:space="preserve"> method)</w:t>
       </w:r>
     </w:p>
     <w:p>
@@ -950,38 +513,18 @@
           <w:numId w:val="1"/>
         </w:numPr>
       </w:pPr>
-      <w:proofErr w:type="spellStart"/>
-      <w:r>
-        <w:t>ProductApi</w:t>
-      </w:r>
-      <w:proofErr w:type="spellEnd"/>
-      <w:r>
-        <w:t xml:space="preserve"> -&gt; new folder</w:t>
-      </w:r>
-      <w:r>
-        <w:t xml:space="preserve">-&gt; </w:t>
-      </w:r>
-      <w:proofErr w:type="spellStart"/>
-      <w:r>
-        <w:t>ProductServices</w:t>
-      </w:r>
-      <w:proofErr w:type="spellEnd"/>
-      <w:r>
-        <w:t xml:space="preserve">-&gt;new </w:t>
-      </w:r>
-      <w:proofErr w:type="gramStart"/>
-      <w:r>
-        <w:t>interface</w:t>
-      </w:r>
-      <w:proofErr w:type="gramEnd"/>
-      <w:r>
-        <w:t>-&gt;</w:t>
-      </w:r>
-      <w:proofErr w:type="spellStart"/>
-      <w:r>
-        <w:t>IProductService</w:t>
-      </w:r>
-      <w:proofErr w:type="spellEnd"/>
+      <w:r>
+        <w:t>ProductApi -&gt; new folder</w:t>
+      </w:r>
+      <w:r>
+        <w:t>-&gt; ProductServices</w:t>
+      </w:r>
+      <w:r>
+        <w:t>-&gt;new interface</w:t>
+      </w:r>
+      <w:r>
+        <w:t>-&gt;IProductService</w:t>
+      </w:r>
       <w:r>
         <w:br/>
       </w:r>
@@ -1034,20 +577,10 @@
           <w:numId w:val="1"/>
         </w:numPr>
       </w:pPr>
-      <w:proofErr w:type="spellStart"/>
       <w:r>
         <w:lastRenderedPageBreak/>
-        <w:t>Implement</w:t>
-      </w:r>
-      <w:proofErr w:type="spellEnd"/>
-      <w:r>
-        <w:t xml:space="preserve"> </w:t>
-      </w:r>
-      <w:proofErr w:type="gramStart"/>
-      <w:r>
-        <w:t>interface</w:t>
-      </w:r>
-      <w:proofErr w:type="gramEnd"/>
+        <w:t>Implement interface</w:t>
+      </w:r>
       <w:r>
         <w:br/>
       </w:r>
@@ -1100,19 +633,9 @@
           <w:numId w:val="1"/>
         </w:numPr>
       </w:pPr>
-      <w:proofErr w:type="spellStart"/>
-      <w:r>
-        <w:t>Add</w:t>
-      </w:r>
-      <w:proofErr w:type="spellEnd"/>
-      <w:r>
-        <w:t xml:space="preserve"> </w:t>
-      </w:r>
-      <w:proofErr w:type="spellStart"/>
-      <w:r>
-        <w:t>Product</w:t>
-      </w:r>
-      <w:proofErr w:type="spellEnd"/>
+      <w:r>
+        <w:t>Add Product</w:t>
+      </w:r>
       <w:r>
         <w:br/>
       </w:r>
@@ -1165,19 +688,9 @@
           <w:numId w:val="1"/>
         </w:numPr>
       </w:pPr>
-      <w:proofErr w:type="spellStart"/>
-      <w:r>
-        <w:t>Delete</w:t>
-      </w:r>
-      <w:proofErr w:type="spellEnd"/>
-      <w:r>
-        <w:t xml:space="preserve"> </w:t>
-      </w:r>
-      <w:proofErr w:type="spellStart"/>
-      <w:r>
-        <w:t>Product</w:t>
-      </w:r>
-      <w:proofErr w:type="spellEnd"/>
+      <w:r>
+        <w:t>Delete Product</w:t>
+      </w:r>
       <w:r>
         <w:br/>
       </w:r>
@@ -1230,28 +743,10 @@
           <w:numId w:val="1"/>
         </w:numPr>
       </w:pPr>
-      <w:proofErr w:type="spellStart"/>
       <w:r>
         <w:lastRenderedPageBreak/>
-        <w:t>Move</w:t>
-      </w:r>
-      <w:proofErr w:type="spellEnd"/>
-      <w:r>
-        <w:t xml:space="preserve"> </w:t>
-      </w:r>
-      <w:proofErr w:type="spellStart"/>
-      <w:r>
-        <w:t>to</w:t>
-      </w:r>
-      <w:proofErr w:type="spellEnd"/>
-      <w:r>
-        <w:t xml:space="preserve"> </w:t>
-      </w:r>
-      <w:proofErr w:type="spellStart"/>
-      <w:r>
-        <w:t>ProductService</w:t>
-      </w:r>
-      <w:proofErr w:type="spellEnd"/>
+        <w:t>Move to ProductService</w:t>
+      </w:r>
       <w:r>
         <w:br/>
       </w:r>
@@ -1304,37 +799,11 @@
           <w:numId w:val="1"/>
         </w:numPr>
       </w:pPr>
-      <w:proofErr w:type="spellStart"/>
       <w:r>
         <w:t>Program.cs</w:t>
       </w:r>
-      <w:proofErr w:type="spellEnd"/>
-      <w:r>
-        <w:t xml:space="preserve"> (</w:t>
-      </w:r>
-      <w:proofErr w:type="spellStart"/>
-      <w:r>
-        <w:t>services</w:t>
-      </w:r>
-      <w:proofErr w:type="spellEnd"/>
-      <w:r>
-        <w:t xml:space="preserve"> </w:t>
-      </w:r>
-      <w:proofErr w:type="spellStart"/>
-      <w:r>
-        <w:t>add</w:t>
-      </w:r>
-      <w:proofErr w:type="spellEnd"/>
-      <w:r>
-        <w:t xml:space="preserve"> </w:t>
-      </w:r>
-      <w:proofErr w:type="spellStart"/>
-      <w:r>
-        <w:t>scopped</w:t>
-      </w:r>
-      <w:proofErr w:type="spellEnd"/>
-      <w:r>
-        <w:t>)</w:t>
+      <w:r>
+        <w:t xml:space="preserve"> (services add scopped)</w:t>
       </w:r>
       <w:r>
         <w:br/>
@@ -1388,37 +857,8 @@
           <w:numId w:val="1"/>
         </w:numPr>
       </w:pPr>
-      <w:proofErr w:type="spellStart"/>
-      <w:r>
-        <w:t>Add</w:t>
-      </w:r>
-      <w:proofErr w:type="spellEnd"/>
-      <w:r>
-        <w:t xml:space="preserve"> a </w:t>
-      </w:r>
-      <w:proofErr w:type="spellStart"/>
-      <w:r>
-        <w:t>Controller</w:t>
-      </w:r>
-      <w:proofErr w:type="spellEnd"/>
-      <w:r>
-        <w:t xml:space="preserve"> (</w:t>
-      </w:r>
-      <w:proofErr w:type="spellStart"/>
-      <w:r>
-        <w:t>end</w:t>
-      </w:r>
-      <w:proofErr w:type="spellEnd"/>
-      <w:r>
-        <w:t xml:space="preserve"> </w:t>
-      </w:r>
-      <w:proofErr w:type="spellStart"/>
-      <w:r>
-        <w:t>points</w:t>
-      </w:r>
-      <w:proofErr w:type="spellEnd"/>
-      <w:r>
-        <w:t>)</w:t>
+      <w:r>
+        <w:t>Add a Controller (end points)</w:t>
       </w:r>
     </w:p>
     <w:p>
@@ -1432,11 +872,9 @@
           <w:u w:val="single"/>
         </w:rPr>
       </w:pPr>
-      <w:proofErr w:type="spellStart"/>
       <w:r>
         <w:t>HttpPost</w:t>
       </w:r>
-      <w:proofErr w:type="spellEnd"/>
       <w:r>
         <w:br/>
       </w:r>
@@ -1493,11 +931,9 @@
           <w:u w:val="single"/>
         </w:rPr>
       </w:pPr>
-      <w:proofErr w:type="spellStart"/>
       <w:r>
         <w:t>HttpDelete</w:t>
       </w:r>
-      <w:proofErr w:type="spellEnd"/>
       <w:r>
         <w:br/>
       </w:r>
@@ -1584,29 +1020,14 @@
           <w:u w:val="single"/>
         </w:rPr>
       </w:pPr>
-      <w:proofErr w:type="spellStart"/>
-      <w:r>
-        <w:t>ProducvtAPI</w:t>
-      </w:r>
-      <w:proofErr w:type="spellEnd"/>
-      <w:r>
-        <w:t xml:space="preserve"> -&gt; </w:t>
-      </w:r>
-      <w:proofErr w:type="spellStart"/>
-      <w:r>
-        <w:t>Program.cs</w:t>
-      </w:r>
-      <w:proofErr w:type="spellEnd"/>
-      <w:r>
-        <w:t xml:space="preserve"> -&gt; </w:t>
-      </w:r>
-      <w:proofErr w:type="spellStart"/>
-      <w:r>
-        <w:t>Register</w:t>
-      </w:r>
-      <w:proofErr w:type="spellEnd"/>
-      <w:r>
-        <w:t xml:space="preserve"> Kafka</w:t>
+      <w:r>
+        <w:t xml:space="preserve">ProducvtAPI -&gt; </w:t>
+      </w:r>
+      <w:r>
+        <w:t xml:space="preserve">Program.cs -&gt; </w:t>
+      </w:r>
+      <w:r>
+        <w:t>Register Kafka</w:t>
       </w:r>
       <w:r>
         <w:br/>
@@ -1680,15 +1101,7 @@
         </w:rPr>
       </w:pPr>
       <w:r>
-        <w:t xml:space="preserve">Test in </w:t>
-      </w:r>
-      <w:proofErr w:type="spellStart"/>
-      <w:r>
-        <w:t>swagger</w:t>
-      </w:r>
-      <w:proofErr w:type="spellEnd"/>
-      <w:r>
-        <w:t xml:space="preserve"> Docker control center</w:t>
+        <w:t>Test in swagger Docker control center</w:t>
       </w:r>
     </w:p>
     <w:p>
@@ -1702,21 +1115,8 @@
           <w:u w:val="single"/>
         </w:rPr>
       </w:pPr>
-      <w:proofErr w:type="spellStart"/>
-      <w:r>
-        <w:t>Shared</w:t>
-      </w:r>
-      <w:proofErr w:type="spellEnd"/>
-      <w:r>
-        <w:t xml:space="preserve"> (</w:t>
-      </w:r>
-      <w:proofErr w:type="spellStart"/>
-      <w:r>
-        <w:t>Order</w:t>
-      </w:r>
-      <w:proofErr w:type="spellEnd"/>
-      <w:r>
-        <w:t>)</w:t>
+      <w:r>
+        <w:t>Shared (Order)</w:t>
       </w:r>
     </w:p>
     <w:p>
@@ -1730,32 +1130,15 @@
           <w:u w:val="single"/>
         </w:rPr>
       </w:pPr>
-      <w:proofErr w:type="spellStart"/>
-      <w:r>
-        <w:t>Add</w:t>
-      </w:r>
-      <w:proofErr w:type="spellEnd"/>
-      <w:r>
-        <w:t xml:space="preserve"> </w:t>
-      </w:r>
-      <w:proofErr w:type="spellStart"/>
-      <w:r>
-        <w:t>class</w:t>
-      </w:r>
-      <w:proofErr w:type="spellEnd"/>
-      <w:r>
-        <w:t xml:space="preserve"> </w:t>
-      </w:r>
-      <w:proofErr w:type="spellStart"/>
-      <w:r>
-        <w:t>Order</w:t>
-      </w:r>
-      <w:proofErr w:type="spellEnd"/>
+      <w:r>
+        <w:t>Add class Order</w:t>
+      </w:r>
       <w:r>
         <w:br/>
       </w:r>
       <w:r>
         <w:rPr>
+          <w:noProof/>
           <w:u w:val="single"/>
         </w:rPr>
         <w:drawing>
@@ -1806,12 +1189,10 @@
           <w:u w:val="single"/>
         </w:rPr>
       </w:pPr>
-      <w:proofErr w:type="spellStart"/>
       <w:r>
         <w:lastRenderedPageBreak/>
         <w:t>OrderAPI</w:t>
       </w:r>
-      <w:proofErr w:type="spellEnd"/>
     </w:p>
     <w:p>
       <w:pPr>
@@ -1824,51 +1205,67 @@
           <w:u w:val="single"/>
         </w:rPr>
       </w:pPr>
-      <w:proofErr w:type="spellStart"/>
-      <w:r>
-        <w:t>Add</w:t>
-      </w:r>
-      <w:proofErr w:type="spellEnd"/>
-      <w:r>
-        <w:t xml:space="preserve"> folder -&gt; </w:t>
-      </w:r>
-      <w:proofErr w:type="spellStart"/>
-      <w:r>
-        <w:t>OrderServices</w:t>
-      </w:r>
-      <w:proofErr w:type="spellEnd"/>
-      <w:r>
-        <w:t xml:space="preserve"> -&gt; new </w:t>
-      </w:r>
-      <w:proofErr w:type="gramStart"/>
-      <w:r>
-        <w:t>interface</w:t>
-      </w:r>
-      <w:proofErr w:type="gramEnd"/>
-      <w:r>
-        <w:t xml:space="preserve">-&gt; </w:t>
-      </w:r>
-      <w:proofErr w:type="spellStart"/>
-      <w:r>
-        <w:t>IOrderService</w:t>
-      </w:r>
-      <w:proofErr w:type="spellEnd"/>
-      <w:r>
-        <w:t xml:space="preserve"> -&gt; </w:t>
-      </w:r>
-      <w:proofErr w:type="spellStart"/>
-      <w:r>
-        <w:t>Implement</w:t>
-      </w:r>
-      <w:proofErr w:type="spellEnd"/>
-      <w:r>
-        <w:t xml:space="preserve"> Interface</w:t>
+      <w:r>
+        <w:t>Add folder -&gt; OrderServices</w:t>
+      </w:r>
+      <w:r>
+        <w:t xml:space="preserve"> -&gt; new interface</w:t>
+      </w:r>
+      <w:r>
+        <w:t>-&gt; IOrderService</w:t>
+      </w:r>
+      <w:r>
+        <w:t xml:space="preserve"> -&gt; Implement Interface</w:t>
       </w:r>
       <w:r>
         <w:br/>
       </w:r>
       <w:r>
         <w:rPr>
+          <w:noProof/>
+        </w:rPr>
+        <w:drawing>
+          <wp:inline distT="0" distB="0" distL="0" distR="0" wp14:anchorId="40C1BE01" wp14:editId="7CFBAF8C">
+            <wp:extent cx="3496163" cy="1857634"/>
+            <wp:effectExtent l="0" t="0" r="9525" b="9525"/>
+            <wp:docPr id="47035820" name="Imagen 1" descr="Texto&#10;&#10;El contenido generado por IA puede ser incorrecto."/>
+            <wp:cNvGraphicFramePr>
+              <a:graphicFrameLocks xmlns:a="http://schemas.openxmlformats.org/drawingml/2006/main" noChangeAspect="1"/>
+            </wp:cNvGraphicFramePr>
+            <a:graphic xmlns:a="http://schemas.openxmlformats.org/drawingml/2006/main">
+              <a:graphicData uri="http://schemas.openxmlformats.org/drawingml/2006/picture">
+                <pic:pic xmlns:pic="http://schemas.openxmlformats.org/drawingml/2006/picture">
+                  <pic:nvPicPr>
+                    <pic:cNvPr id="47035820" name="Imagen 1" descr="Texto&#10;&#10;El contenido generado por IA puede ser incorrecto."/>
+                    <pic:cNvPicPr/>
+                  </pic:nvPicPr>
+                  <pic:blipFill>
+                    <a:blip r:embed="rId20"/>
+                    <a:stretch>
+                      <a:fillRect/>
+                    </a:stretch>
+                  </pic:blipFill>
+                  <pic:spPr>
+                    <a:xfrm>
+                      <a:off x="0" y="0"/>
+                      <a:ext cx="3496163" cy="1857634"/>
+                    </a:xfrm>
+                    <a:prstGeom prst="rect">
+                      <a:avLst/>
+                    </a:prstGeom>
+                  </pic:spPr>
+                </pic:pic>
+              </a:graphicData>
+            </a:graphic>
+          </wp:inline>
+        </w:drawing>
+      </w:r>
+      <w:r>
+        <w:br/>
+      </w:r>
+      <w:r>
+        <w:rPr>
+          <w:noProof/>
           <w:u w:val="single"/>
         </w:rPr>
         <w:drawing>
@@ -1887,7 +1284,7 @@
                     <pic:cNvPicPr/>
                   </pic:nvPicPr>
                   <pic:blipFill>
-                    <a:blip r:embed="rId20"/>
+                    <a:blip r:embed="rId21"/>
                     <a:stretch>
                       <a:fillRect/>
                     </a:stretch>
@@ -1912,6 +1309,7 @@
       </w:r>
       <w:r>
         <w:rPr>
+          <w:noProof/>
           <w:u w:val="single"/>
         </w:rPr>
         <w:drawing>
@@ -1930,7 +1328,7 @@
                     <pic:cNvPicPr/>
                   </pic:nvPicPr>
                   <pic:blipFill>
-                    <a:blip r:embed="rId21"/>
+                    <a:blip r:embed="rId22"/>
                     <a:stretch>
                       <a:fillRect/>
                     </a:stretch>
@@ -1955,8 +1353,10 @@
       </w:r>
       <w:r>
         <w:rPr>
+          <w:noProof/>
           <w:u w:val="single"/>
         </w:rPr>
+        <w:lastRenderedPageBreak/>
         <w:drawing>
           <wp:inline distT="0" distB="0" distL="0" distR="0" wp14:anchorId="7A25275F" wp14:editId="58F8132B">
             <wp:extent cx="5191757" cy="1076325"/>
@@ -1973,7 +1373,7 @@
                     <pic:cNvPicPr/>
                   </pic:nvPicPr>
                   <pic:blipFill>
-                    <a:blip r:embed="rId22"/>
+                    <a:blip r:embed="rId23"/>
                     <a:stretch>
                       <a:fillRect/>
                     </a:stretch>
@@ -1993,6 +1393,50 @@
           </wp:inline>
         </w:drawing>
       </w:r>
+      <w:r>
+        <w:br/>
+      </w:r>
+      <w:r>
+        <w:rPr>
+          <w:noProof/>
+          <w:u w:val="single"/>
+        </w:rPr>
+        <w:drawing>
+          <wp:inline distT="0" distB="0" distL="0" distR="0" wp14:anchorId="71028817" wp14:editId="43B4CC4F">
+            <wp:extent cx="5200650" cy="3588385"/>
+            <wp:effectExtent l="0" t="0" r="0" b="0"/>
+            <wp:docPr id="1654423542" name="Imagen 1" descr="Texto&#10;&#10;El contenido generado por IA puede ser incorrecto."/>
+            <wp:cNvGraphicFramePr>
+              <a:graphicFrameLocks xmlns:a="http://schemas.openxmlformats.org/drawingml/2006/main" noChangeAspect="1"/>
+            </wp:cNvGraphicFramePr>
+            <a:graphic xmlns:a="http://schemas.openxmlformats.org/drawingml/2006/main">
+              <a:graphicData uri="http://schemas.openxmlformats.org/drawingml/2006/picture">
+                <pic:pic xmlns:pic="http://schemas.openxmlformats.org/drawingml/2006/picture">
+                  <pic:nvPicPr>
+                    <pic:cNvPr id="1654423542" name="Imagen 1" descr="Texto&#10;&#10;El contenido generado por IA puede ser incorrecto."/>
+                    <pic:cNvPicPr/>
+                  </pic:nvPicPr>
+                  <pic:blipFill>
+                    <a:blip r:embed="rId24"/>
+                    <a:stretch>
+                      <a:fillRect/>
+                    </a:stretch>
+                  </pic:blipFill>
+                  <pic:spPr>
+                    <a:xfrm>
+                      <a:off x="0" y="0"/>
+                      <a:ext cx="5200650" cy="3588385"/>
+                    </a:xfrm>
+                    <a:prstGeom prst="rect">
+                      <a:avLst/>
+                    </a:prstGeom>
+                  </pic:spPr>
+                </pic:pic>
+              </a:graphicData>
+            </a:graphic>
+          </wp:inline>
+        </w:drawing>
+      </w:r>
     </w:p>
     <w:p>
       <w:pPr>
@@ -2005,11 +1449,9 @@
           <w:u w:val="single"/>
         </w:rPr>
       </w:pPr>
-      <w:proofErr w:type="spellStart"/>
       <w:r>
         <w:t>Shared</w:t>
       </w:r>
-      <w:proofErr w:type="spellEnd"/>
     </w:p>
     <w:p>
       <w:pPr>
@@ -2022,32 +1464,15 @@
           <w:u w:val="single"/>
         </w:rPr>
       </w:pPr>
-      <w:proofErr w:type="spellStart"/>
-      <w:r>
-        <w:t>Add</w:t>
-      </w:r>
-      <w:proofErr w:type="spellEnd"/>
-      <w:r>
-        <w:t xml:space="preserve"> </w:t>
-      </w:r>
-      <w:proofErr w:type="spellStart"/>
-      <w:r>
-        <w:t>class</w:t>
-      </w:r>
-      <w:proofErr w:type="spellEnd"/>
-      <w:r>
-        <w:t xml:space="preserve"> -&gt; </w:t>
-      </w:r>
-      <w:proofErr w:type="spellStart"/>
-      <w:r>
-        <w:t>OrderSummary</w:t>
-      </w:r>
-      <w:proofErr w:type="spellEnd"/>
+      <w:r>
+        <w:t>Add class -&gt; OrderSummary</w:t>
+      </w:r>
       <w:r>
         <w:br/>
       </w:r>
       <w:r>
         <w:rPr>
+          <w:noProof/>
           <w:u w:val="single"/>
         </w:rPr>
         <w:drawing>
@@ -2066,7 +1491,7 @@
                     <pic:cNvPicPr/>
                   </pic:nvPicPr>
                   <pic:blipFill>
-                    <a:blip r:embed="rId23"/>
+                    <a:blip r:embed="rId25"/>
                     <a:stretch>
                       <a:fillRect/>
                     </a:stretch>
@@ -2085,6 +1510,207 @@
             </a:graphic>
           </wp:inline>
         </w:drawing>
+      </w:r>
+    </w:p>
+    <w:p>
+      <w:pPr>
+        <w:pStyle w:val="Prrafodelista"/>
+        <w:numPr>
+          <w:ilvl w:val="0"/>
+          <w:numId w:val="1"/>
+        </w:numPr>
+        <w:rPr>
+          <w:u w:val="single"/>
+        </w:rPr>
+      </w:pPr>
+      <w:r>
+        <w:t>OrderApi</w:t>
+      </w:r>
+    </w:p>
+    <w:p>
+      <w:pPr>
+        <w:pStyle w:val="Prrafodelista"/>
+        <w:numPr>
+          <w:ilvl w:val="1"/>
+          <w:numId w:val="1"/>
+        </w:numPr>
+        <w:rPr>
+          <w:u w:val="single"/>
+        </w:rPr>
+      </w:pPr>
+      <w:r>
+        <w:t>Add Controller -&gt; OrderController.cs</w:t>
+      </w:r>
+    </w:p>
+    <w:p>
+      <w:pPr>
+        <w:pStyle w:val="Prrafodelista"/>
+        <w:numPr>
+          <w:ilvl w:val="1"/>
+          <w:numId w:val="1"/>
+        </w:numPr>
+        <w:rPr>
+          <w:u w:val="single"/>
+        </w:rPr>
+      </w:pPr>
+      <w:r>
+        <w:lastRenderedPageBreak/>
+        <w:drawing>
+          <wp:inline distT="0" distB="0" distL="0" distR="0" wp14:anchorId="0128AAD5" wp14:editId="6EC1E449">
+            <wp:extent cx="5400040" cy="4545965"/>
+            <wp:effectExtent l="0" t="0" r="0" b="6985"/>
+            <wp:docPr id="1425984548" name="Imagen 1" descr="Texto&#10;&#10;El contenido generado por IA puede ser incorrecto."/>
+            <wp:cNvGraphicFramePr>
+              <a:graphicFrameLocks xmlns:a="http://schemas.openxmlformats.org/drawingml/2006/main" noChangeAspect="1"/>
+            </wp:cNvGraphicFramePr>
+            <a:graphic xmlns:a="http://schemas.openxmlformats.org/drawingml/2006/main">
+              <a:graphicData uri="http://schemas.openxmlformats.org/drawingml/2006/picture">
+                <pic:pic xmlns:pic="http://schemas.openxmlformats.org/drawingml/2006/picture">
+                  <pic:nvPicPr>
+                    <pic:cNvPr id="1425984548" name="Imagen 1" descr="Texto&#10;&#10;El contenido generado por IA puede ser incorrecto."/>
+                    <pic:cNvPicPr/>
+                  </pic:nvPicPr>
+                  <pic:blipFill>
+                    <a:blip r:embed="rId26"/>
+                    <a:stretch>
+                      <a:fillRect/>
+                    </a:stretch>
+                  </pic:blipFill>
+                  <pic:spPr>
+                    <a:xfrm>
+                      <a:off x="0" y="0"/>
+                      <a:ext cx="5400040" cy="4545965"/>
+                    </a:xfrm>
+                    <a:prstGeom prst="rect">
+                      <a:avLst/>
+                    </a:prstGeom>
+                  </pic:spPr>
+                </pic:pic>
+              </a:graphicData>
+            </a:graphic>
+          </wp:inline>
+        </w:drawing>
+      </w:r>
+    </w:p>
+    <w:p>
+      <w:pPr>
+        <w:pStyle w:val="Prrafodelista"/>
+        <w:numPr>
+          <w:ilvl w:val="1"/>
+          <w:numId w:val="1"/>
+        </w:numPr>
+        <w:rPr>
+          <w:u w:val="single"/>
+        </w:rPr>
+      </w:pPr>
+      <w:r>
+        <w:t>OrderAPI -&gt; Program.cs</w:t>
+      </w:r>
+      <w:r>
+        <w:t xml:space="preserve"> (Consumer)</w:t>
+      </w:r>
+    </w:p>
+    <w:p>
+      <w:pPr>
+        <w:pStyle w:val="Prrafodelista"/>
+        <w:numPr>
+          <w:ilvl w:val="2"/>
+          <w:numId w:val="1"/>
+        </w:numPr>
+        <w:rPr>
+          <w:u w:val="single"/>
+        </w:rPr>
+      </w:pPr>
+      <w:r>
+        <w:t>Register</w:t>
+      </w:r>
+      <w:r>
+        <w:br/>
+      </w:r>
+      <w:r>
+        <w:rPr>
+          <w:u w:val="single"/>
+        </w:rPr>
+        <w:drawing>
+          <wp:inline distT="0" distB="0" distL="0" distR="0" wp14:anchorId="57D7687F" wp14:editId="3438593D">
+            <wp:extent cx="4666615" cy="745210"/>
+            <wp:effectExtent l="0" t="0" r="635" b="0"/>
+            <wp:docPr id="922186679" name="Imagen 1" descr="Texto&#10;&#10;El contenido generado por IA puede ser incorrecto."/>
+            <wp:cNvGraphicFramePr>
+              <a:graphicFrameLocks xmlns:a="http://schemas.openxmlformats.org/drawingml/2006/main" noChangeAspect="1"/>
+            </wp:cNvGraphicFramePr>
+            <a:graphic xmlns:a="http://schemas.openxmlformats.org/drawingml/2006/main">
+              <a:graphicData uri="http://schemas.openxmlformats.org/drawingml/2006/picture">
+                <pic:pic xmlns:pic="http://schemas.openxmlformats.org/drawingml/2006/picture">
+                  <pic:nvPicPr>
+                    <pic:cNvPr id="922186679" name="Imagen 1" descr="Texto&#10;&#10;El contenido generado por IA puede ser incorrecto."/>
+                    <pic:cNvPicPr/>
+                  </pic:nvPicPr>
+                  <pic:blipFill>
+                    <a:blip r:embed="rId27"/>
+                    <a:stretch>
+                      <a:fillRect/>
+                    </a:stretch>
+                  </pic:blipFill>
+                  <pic:spPr>
+                    <a:xfrm>
+                      <a:off x="0" y="0"/>
+                      <a:ext cx="4695547" cy="749830"/>
+                    </a:xfrm>
+                    <a:prstGeom prst="rect">
+                      <a:avLst/>
+                    </a:prstGeom>
+                  </pic:spPr>
+                </pic:pic>
+              </a:graphicData>
+            </a:graphic>
+          </wp:inline>
+        </w:drawing>
+      </w:r>
+    </w:p>
+    <w:p>
+      <w:pPr>
+        <w:pStyle w:val="Prrafodelista"/>
+        <w:numPr>
+          <w:ilvl w:val="2"/>
+          <w:numId w:val="1"/>
+        </w:numPr>
+        <w:rPr>
+          <w:u w:val="single"/>
+        </w:rPr>
+      </w:pPr>
+      <w:r>
+        <w:t>Build solution</w:t>
+      </w:r>
+    </w:p>
+    <w:p>
+      <w:pPr>
+        <w:pStyle w:val="Prrafodelista"/>
+        <w:numPr>
+          <w:ilvl w:val="2"/>
+          <w:numId w:val="1"/>
+        </w:numPr>
+        <w:rPr>
+          <w:u w:val="single"/>
+        </w:rPr>
+      </w:pPr>
+      <w:r>
+        <w:t>Launch solution</w:t>
+      </w:r>
+    </w:p>
+    <w:p>
+      <w:pPr>
+        <w:pStyle w:val="Prrafodelista"/>
+        <w:numPr>
+          <w:ilvl w:val="2"/>
+          <w:numId w:val="1"/>
+        </w:numPr>
+        <w:rPr>
+          <w:u w:val="single"/>
+        </w:rPr>
+      </w:pPr>
+      <w:r>
+        <w:t>Launch orderApì</w:t>
       </w:r>
     </w:p>
     <w:sectPr>

</xml_diff>